<commit_message>
added subsection SonarqubeReporting tool added static anlaisys reports
</commit_message>
<xml_diff>
--- a/PFG_Implatación de técnicas y herramientas de pentesting en el proceso de desarrollo de software.docx
+++ b/PFG_Implatación de técnicas y herramientas de pentesting en el proceso de desarrollo de software.docx
@@ -441,7 +441,6 @@
                                     <w:lang w:val="en-US" w:eastAsia="en-US"/>
                                   </w:rPr>
                                 </w:pPr>
-                                <w:proofErr w:type="spellStart"/>
                                 <w:r>
                                   <w:rPr>
                                     <w:rFonts w:ascii="Verdana" w:eastAsia="Arial" w:hAnsi="Verdana"/>
@@ -453,7 +452,6 @@
                                   </w:rPr>
                                   <w:t>Borrador</w:t>
                                 </w:r>
-                                <w:proofErr w:type="spellEnd"/>
                               </w:p>
                             </w:txbxContent>
                           </wps:txbx>
@@ -489,7 +487,6 @@
                               <w:lang w:val="en-US" w:eastAsia="en-US"/>
                             </w:rPr>
                           </w:pPr>
-                          <w:proofErr w:type="spellStart"/>
                           <w:r>
                             <w:rPr>
                               <w:rFonts w:ascii="Verdana" w:eastAsia="Arial" w:hAnsi="Verdana"/>
@@ -501,7 +498,6 @@
                             </w:rPr>
                             <w:t>Borrador</w:t>
                           </w:r>
-                          <w:proofErr w:type="spellEnd"/>
                         </w:p>
                       </w:txbxContent>
                     </v:textbox>
@@ -649,7 +645,7 @@
         </w:rPr>
         <w:fldChar w:fldCharType="separate"/>
       </w:r>
-      <w:hyperlink w:anchor="_Toc72744211" w:history="1">
+      <w:hyperlink w:anchor="_Toc73960191" w:history="1">
         <w:r>
           <w:rPr>
             <w:rStyle w:val="Hyperlink"/>
@@ -688,7 +684,7 @@
           <w:rPr>
             <w:webHidden/>
           </w:rPr>
-          <w:instrText xml:space="preserve"> PAGEREF _Toc72744211 \h </w:instrText>
+          <w:instrText xml:space="preserve"> PAGEREF _Toc73960191 \h </w:instrText>
         </w:r>
         <w:r>
           <w:rPr>
@@ -705,7 +701,7 @@
           <w:rPr>
             <w:webHidden/>
           </w:rPr>
-          <w:t>3</w:t>
+          <w:t>4</w:t>
         </w:r>
         <w:r>
           <w:rPr>
@@ -726,7 +722,7 @@
           <w:lang w:val="es-ES" w:eastAsia="es-ES"/>
         </w:rPr>
       </w:pPr>
-      <w:hyperlink w:anchor="_Toc72744212" w:history="1">
+      <w:hyperlink w:anchor="_Toc73960192" w:history="1">
         <w:r>
           <w:rPr>
             <w:rStyle w:val="Hyperlink"/>
@@ -749,7 +745,7 @@
           <w:rPr>
             <w:webHidden/>
           </w:rPr>
-          <w:instrText xml:space="preserve"> PAGEREF _Toc72744212 \h </w:instrText>
+          <w:instrText xml:space="preserve"> PAGEREF _Toc73960192 \h </w:instrText>
         </w:r>
         <w:r>
           <w:rPr>
@@ -766,7 +762,7 @@
           <w:rPr>
             <w:webHidden/>
           </w:rPr>
-          <w:t>3</w:t>
+          <w:t>4</w:t>
         </w:r>
         <w:r>
           <w:rPr>
@@ -786,7 +782,7 @@
           <w:lang w:val="es-ES" w:eastAsia="es-ES"/>
         </w:rPr>
       </w:pPr>
-      <w:hyperlink w:anchor="_Toc72744213" w:history="1">
+      <w:hyperlink w:anchor="_Toc73960193" w:history="1">
         <w:r>
           <w:rPr>
             <w:rStyle w:val="Hyperlink"/>
@@ -825,7 +821,7 @@
           <w:rPr>
             <w:webHidden/>
           </w:rPr>
-          <w:instrText xml:space="preserve"> PAGEREF _Toc72744213 \h </w:instrText>
+          <w:instrText xml:space="preserve"> PAGEREF _Toc73960193 \h </w:instrText>
         </w:r>
         <w:r>
           <w:rPr>
@@ -842,7 +838,7 @@
           <w:rPr>
             <w:webHidden/>
           </w:rPr>
-          <w:t>4</w:t>
+          <w:t>5</w:t>
         </w:r>
         <w:r>
           <w:rPr>
@@ -863,7 +859,7 @@
           <w:lang w:val="es-ES" w:eastAsia="es-ES"/>
         </w:rPr>
       </w:pPr>
-      <w:hyperlink w:anchor="_Toc72744214" w:history="1">
+      <w:hyperlink w:anchor="_Toc73960194" w:history="1">
         <w:r>
           <w:rPr>
             <w:rStyle w:val="Hyperlink"/>
@@ -893,129 +889,7 @@
           <w:rPr>
             <w:webHidden/>
           </w:rPr>
-          <w:instrText xml:space="preserve"> PAGEREF _Toc72744214 \h </w:instrText>
-        </w:r>
-        <w:r>
-          <w:rPr>
-            <w:webHidden/>
-          </w:rPr>
-        </w:r>
-        <w:r>
-          <w:rPr>
-            <w:webHidden/>
-          </w:rPr>
-          <w:fldChar w:fldCharType="separate"/>
-        </w:r>
-        <w:r>
-          <w:rPr>
-            <w:webHidden/>
-          </w:rPr>
-          <w:t>4</w:t>
-        </w:r>
-        <w:r>
-          <w:rPr>
-            <w:webHidden/>
-          </w:rPr>
-          <w:fldChar w:fldCharType="end"/>
-        </w:r>
-      </w:hyperlink>
-    </w:p>
-    <w:p>
-      <w:pPr>
-        <w:pStyle w:val="TOC3"/>
-        <w:rPr>
-          <w:rFonts w:asciiTheme="minorHAnsi" w:eastAsiaTheme="minorEastAsia" w:hAnsiTheme="minorHAnsi" w:cstheme="minorBidi"/>
-          <w:color w:val="auto"/>
-          <w:sz w:val="22"/>
-          <w:szCs w:val="22"/>
-          <w:lang w:val="es-ES" w:eastAsia="es-ES"/>
-        </w:rPr>
-      </w:pPr>
-      <w:hyperlink w:anchor="_Toc72744215" w:history="1">
-        <w:r>
-          <w:rPr>
-            <w:rStyle w:val="Hyperlink"/>
-          </w:rPr>
-          <w:t>2.1.1. ¿Qué es una prueba de penetración o pentest?</w:t>
-        </w:r>
-        <w:r>
-          <w:rPr>
-            <w:webHidden/>
-          </w:rPr>
-          <w:tab/>
-        </w:r>
-        <w:r>
-          <w:rPr>
-            <w:webHidden/>
-          </w:rPr>
-          <w:fldChar w:fldCharType="begin"/>
-        </w:r>
-        <w:r>
-          <w:rPr>
-            <w:webHidden/>
-          </w:rPr>
-          <w:instrText xml:space="preserve"> PAGEREF _Toc72744215 \h </w:instrText>
-        </w:r>
-        <w:r>
-          <w:rPr>
-            <w:webHidden/>
-          </w:rPr>
-        </w:r>
-        <w:r>
-          <w:rPr>
-            <w:webHidden/>
-          </w:rPr>
-          <w:fldChar w:fldCharType="separate"/>
-        </w:r>
-        <w:r>
-          <w:rPr>
-            <w:webHidden/>
-          </w:rPr>
-          <w:t>4</w:t>
-        </w:r>
-        <w:r>
-          <w:rPr>
-            <w:webHidden/>
-          </w:rPr>
-          <w:fldChar w:fldCharType="end"/>
-        </w:r>
-      </w:hyperlink>
-    </w:p>
-    <w:p>
-      <w:pPr>
-        <w:pStyle w:val="TOC3"/>
-        <w:rPr>
-          <w:rFonts w:asciiTheme="minorHAnsi" w:eastAsiaTheme="minorEastAsia" w:hAnsiTheme="minorHAnsi" w:cstheme="minorBidi"/>
-          <w:color w:val="auto"/>
-          <w:sz w:val="22"/>
-          <w:szCs w:val="22"/>
-          <w:lang w:val="es-ES" w:eastAsia="es-ES"/>
-        </w:rPr>
-      </w:pPr>
-      <w:hyperlink w:anchor="_Toc72744216" w:history="1">
-        <w:r>
-          <w:rPr>
-            <w:rStyle w:val="Hyperlink"/>
-          </w:rPr>
-          <w:t>2.1.2. Fases de la prueba de intrusión</w:t>
-        </w:r>
-        <w:r>
-          <w:rPr>
-            <w:webHidden/>
-          </w:rPr>
-          <w:tab/>
-        </w:r>
-        <w:r>
-          <w:rPr>
-            <w:webHidden/>
-          </w:rPr>
-          <w:fldChar w:fldCharType="begin"/>
-        </w:r>
-        <w:r>
-          <w:rPr>
-            <w:webHidden/>
-          </w:rPr>
-          <w:instrText xml:space="preserve"> PAGEREF _Toc72744216 \h </w:instrText>
+          <w:instrText xml:space="preserve"> PAGEREF _Toc73960194 \h </w:instrText>
         </w:r>
         <w:r>
           <w:rPr>
@@ -1044,7 +918,7 @@
     </w:p>
     <w:p>
       <w:pPr>
-        <w:pStyle w:val="TOC2"/>
+        <w:pStyle w:val="TOC3"/>
         <w:rPr>
           <w:rFonts w:asciiTheme="minorHAnsi" w:eastAsiaTheme="minorEastAsia" w:hAnsiTheme="minorHAnsi" w:cstheme="minorBidi"/>
           <w:color w:val="auto"/>
@@ -1053,19 +927,12 @@
           <w:lang w:val="es-ES" w:eastAsia="es-ES"/>
         </w:rPr>
       </w:pPr>
-      <w:hyperlink w:anchor="_Toc72744217" w:history="1">
+      <w:hyperlink w:anchor="_Toc73960195" w:history="1">
         <w:r>
           <w:rPr>
             <w:rStyle w:val="Hyperlink"/>
           </w:rPr>
-          <w:t>2.2.</w:t>
-        </w:r>
-        <w:r>
-          <w:rPr>
-            <w:rStyle w:val="Hyperlink"/>
-            <w:rFonts w:ascii="Arial" w:hAnsi="Arial"/>
-          </w:rPr>
-          <w:t xml:space="preserve"> Herramientas de enumeración</w:t>
+          <w:t>2.1.1. ¿Qué es una prueba de penetración o pentest?</w:t>
         </w:r>
         <w:r>
           <w:rPr>
@@ -1083,7 +950,7 @@
           <w:rPr>
             <w:webHidden/>
           </w:rPr>
-          <w:instrText xml:space="preserve"> PAGEREF _Toc72744217 \h </w:instrText>
+          <w:instrText xml:space="preserve"> PAGEREF _Toc73960195 \h </w:instrText>
         </w:r>
         <w:r>
           <w:rPr>
@@ -1100,7 +967,7 @@
           <w:rPr>
             <w:webHidden/>
           </w:rPr>
-          <w:t>7</w:t>
+          <w:t>5</w:t>
         </w:r>
         <w:r>
           <w:rPr>
@@ -1112,7 +979,7 @@
     </w:p>
     <w:p>
       <w:pPr>
-        <w:pStyle w:val="TOC2"/>
+        <w:pStyle w:val="TOC3"/>
         <w:rPr>
           <w:rFonts w:asciiTheme="minorHAnsi" w:eastAsiaTheme="minorEastAsia" w:hAnsiTheme="minorHAnsi" w:cstheme="minorBidi"/>
           <w:color w:val="auto"/>
@@ -1121,13 +988,12 @@
           <w:lang w:val="es-ES" w:eastAsia="es-ES"/>
         </w:rPr>
       </w:pPr>
-      <w:hyperlink w:anchor="_Toc72744218" w:history="1">
+      <w:hyperlink w:anchor="_Toc73960196" w:history="1">
         <w:r>
           <w:rPr>
             <w:rStyle w:val="Hyperlink"/>
-            <w:lang w:val="es-ES_tradnl"/>
           </w:rPr>
-          <w:t>2.3. Herramientas Análisis de código.</w:t>
+          <w:t>2.1.2. Fases de la prueba de intrusión</w:t>
         </w:r>
         <w:r>
           <w:rPr>
@@ -1145,7 +1011,7 @@
           <w:rPr>
             <w:webHidden/>
           </w:rPr>
-          <w:instrText xml:space="preserve"> PAGEREF _Toc72744218 \h </w:instrText>
+          <w:instrText xml:space="preserve"> PAGEREF _Toc73960196 \h </w:instrText>
         </w:r>
         <w:r>
           <w:rPr>
@@ -1162,7 +1028,7 @@
           <w:rPr>
             <w:webHidden/>
           </w:rPr>
-          <w:t>7</w:t>
+          <w:t>6</w:t>
         </w:r>
         <w:r>
           <w:rPr>
@@ -1174,7 +1040,7 @@
     </w:p>
     <w:p>
       <w:pPr>
-        <w:pStyle w:val="TOC3"/>
+        <w:pStyle w:val="TOC2"/>
         <w:rPr>
           <w:rFonts w:asciiTheme="minorHAnsi" w:eastAsiaTheme="minorEastAsia" w:hAnsiTheme="minorHAnsi" w:cstheme="minorBidi"/>
           <w:color w:val="auto"/>
@@ -1183,12 +1049,19 @@
           <w:lang w:val="es-ES" w:eastAsia="es-ES"/>
         </w:rPr>
       </w:pPr>
-      <w:hyperlink w:anchor="_Toc72744219" w:history="1">
+      <w:hyperlink w:anchor="_Toc73960197" w:history="1">
         <w:r>
           <w:rPr>
             <w:rStyle w:val="Hyperlink"/>
           </w:rPr>
-          <w:t>2.3.1. Herramientas Análisis estático de código.</w:t>
+          <w:t>2.2.</w:t>
+        </w:r>
+        <w:r>
+          <w:rPr>
+            <w:rStyle w:val="Hyperlink"/>
+            <w:rFonts w:ascii="Arial" w:hAnsi="Arial"/>
+          </w:rPr>
+          <w:t xml:space="preserve"> Detalle y Clasificación de vulnerabilidades OWASP Top 10</w:t>
         </w:r>
         <w:r>
           <w:rPr>
@@ -1206,7 +1079,7 @@
           <w:rPr>
             <w:webHidden/>
           </w:rPr>
-          <w:instrText xml:space="preserve"> PAGEREF _Toc72744219 \h </w:instrText>
+          <w:instrText xml:space="preserve"> PAGEREF _Toc73960197 \h </w:instrText>
         </w:r>
         <w:r>
           <w:rPr>
@@ -1244,12 +1117,12 @@
           <w:lang w:val="es-ES" w:eastAsia="es-ES"/>
         </w:rPr>
       </w:pPr>
-      <w:hyperlink w:anchor="_Toc72744220" w:history="1">
+      <w:hyperlink w:anchor="_Toc73960198" w:history="1">
         <w:r>
           <w:rPr>
             <w:rStyle w:val="Hyperlink"/>
           </w:rPr>
-          <w:t>2.3.2. Análisis dinámico de código.</w:t>
+          <w:t>2.2.1. A1:2017 - Inyecciones</w:t>
         </w:r>
         <w:r>
           <w:rPr>
@@ -1267,7 +1140,7 @@
           <w:rPr>
             <w:webHidden/>
           </w:rPr>
-          <w:instrText xml:space="preserve"> PAGEREF _Toc72744220 \h </w:instrText>
+          <w:instrText xml:space="preserve"> PAGEREF _Toc73960198 \h </w:instrText>
         </w:r>
         <w:r>
           <w:rPr>
@@ -1284,7 +1157,7 @@
           <w:rPr>
             <w:webHidden/>
           </w:rPr>
-          <w:t>11</w:t>
+          <w:t>10</w:t>
         </w:r>
         <w:r>
           <w:rPr>
@@ -1296,35 +1169,21 @@
     </w:p>
     <w:p>
       <w:pPr>
-        <w:pStyle w:val="TOC1"/>
+        <w:pStyle w:val="TOC3"/>
         <w:rPr>
           <w:rFonts w:asciiTheme="minorHAnsi" w:eastAsiaTheme="minorEastAsia" w:hAnsiTheme="minorHAnsi" w:cstheme="minorBidi"/>
           <w:color w:val="auto"/>
+          <w:sz w:val="22"/>
           <w:szCs w:val="22"/>
           <w:lang w:val="es-ES" w:eastAsia="es-ES"/>
         </w:rPr>
       </w:pPr>
-      <w:hyperlink w:anchor="_Toc72744221" w:history="1">
+      <w:hyperlink w:anchor="_Toc73960199" w:history="1">
         <w:r>
           <w:rPr>
             <w:rStyle w:val="Hyperlink"/>
           </w:rPr>
-          <w:t>3.</w:t>
-        </w:r>
-        <w:r>
-          <w:rPr>
-            <w:rFonts w:asciiTheme="minorHAnsi" w:eastAsiaTheme="minorEastAsia" w:hAnsiTheme="minorHAnsi" w:cstheme="minorBidi"/>
-            <w:color w:val="auto"/>
-            <w:szCs w:val="22"/>
-            <w:lang w:val="es-ES" w:eastAsia="es-ES"/>
-          </w:rPr>
-          <w:tab/>
-        </w:r>
-        <w:r>
-          <w:rPr>
-            <w:rStyle w:val="Hyperlink"/>
-          </w:rPr>
-          <w:t>Infraestructura de pruebas</w:t>
+          <w:t>2.2.2. A2:2017 - Pérdida de autenticación y gestión de sesiones (Broken Authentication)</w:t>
         </w:r>
         <w:r>
           <w:rPr>
@@ -1342,7 +1201,7 @@
           <w:rPr>
             <w:webHidden/>
           </w:rPr>
-          <w:instrText xml:space="preserve"> PAGEREF _Toc72744221 \h </w:instrText>
+          <w:instrText xml:space="preserve"> PAGEREF _Toc73960199 \h </w:instrText>
         </w:r>
         <w:r>
           <w:rPr>
@@ -1371,20 +1230,1332 @@
     </w:p>
     <w:p>
       <w:pPr>
-        <w:pStyle w:val="TOC1"/>
+        <w:pStyle w:val="TOC3"/>
         <w:rPr>
           <w:rFonts w:asciiTheme="minorHAnsi" w:eastAsiaTheme="minorEastAsia" w:hAnsiTheme="minorHAnsi" w:cstheme="minorBidi"/>
           <w:color w:val="auto"/>
+          <w:sz w:val="22"/>
           <w:szCs w:val="22"/>
           <w:lang w:val="es-ES" w:eastAsia="es-ES"/>
         </w:rPr>
       </w:pPr>
-      <w:hyperlink w:anchor="_Toc72744222" w:history="1">
+      <w:hyperlink w:anchor="_Toc73960200" w:history="1">
+        <w:r>
+          <w:rPr>
+            <w:rStyle w:val="Hyperlink"/>
+          </w:rPr>
+          <w:t>2.2.3. A3:2017 - Exposición de datos sensibles (Sensitive Data Exposure)</w:t>
+        </w:r>
+        <w:r>
+          <w:rPr>
+            <w:webHidden/>
+          </w:rPr>
+          <w:tab/>
+        </w:r>
+        <w:r>
+          <w:rPr>
+            <w:webHidden/>
+          </w:rPr>
+          <w:fldChar w:fldCharType="begin"/>
+        </w:r>
+        <w:r>
+          <w:rPr>
+            <w:webHidden/>
+          </w:rPr>
+          <w:instrText xml:space="preserve"> PAGEREF _Toc73960200 \h </w:instrText>
+        </w:r>
+        <w:r>
+          <w:rPr>
+            <w:webHidden/>
+          </w:rPr>
+        </w:r>
+        <w:r>
+          <w:rPr>
+            <w:webHidden/>
+          </w:rPr>
+          <w:fldChar w:fldCharType="separate"/>
+        </w:r>
+        <w:r>
+          <w:rPr>
+            <w:webHidden/>
+          </w:rPr>
+          <w:t>13</w:t>
+        </w:r>
+        <w:r>
+          <w:rPr>
+            <w:webHidden/>
+          </w:rPr>
+          <w:fldChar w:fldCharType="end"/>
+        </w:r>
+      </w:hyperlink>
+    </w:p>
+    <w:p>
+      <w:pPr>
+        <w:pStyle w:val="TOC3"/>
+        <w:rPr>
+          <w:rFonts w:asciiTheme="minorHAnsi" w:eastAsiaTheme="minorEastAsia" w:hAnsiTheme="minorHAnsi" w:cstheme="minorBidi"/>
+          <w:color w:val="auto"/>
+          <w:sz w:val="22"/>
+          <w:szCs w:val="22"/>
+          <w:lang w:val="es-ES" w:eastAsia="es-ES"/>
+        </w:rPr>
+      </w:pPr>
+      <w:hyperlink w:anchor="_Toc73960201" w:history="1">
+        <w:r>
+          <w:rPr>
+            <w:rStyle w:val="Hyperlink"/>
+            <w:lang w:val="en-US"/>
+          </w:rPr>
+          <w:t>2.2.4. A4:2017 - XML External Entities (XXE)</w:t>
+        </w:r>
+        <w:r>
+          <w:rPr>
+            <w:webHidden/>
+          </w:rPr>
+          <w:tab/>
+        </w:r>
+        <w:r>
+          <w:rPr>
+            <w:webHidden/>
+          </w:rPr>
+          <w:fldChar w:fldCharType="begin"/>
+        </w:r>
+        <w:r>
+          <w:rPr>
+            <w:webHidden/>
+          </w:rPr>
+          <w:instrText xml:space="preserve"> PAGEREF _Toc73960201 \h </w:instrText>
+        </w:r>
+        <w:r>
+          <w:rPr>
+            <w:webHidden/>
+          </w:rPr>
+        </w:r>
+        <w:r>
+          <w:rPr>
+            <w:webHidden/>
+          </w:rPr>
+          <w:fldChar w:fldCharType="separate"/>
+        </w:r>
+        <w:r>
+          <w:rPr>
+            <w:webHidden/>
+          </w:rPr>
+          <w:t>13</w:t>
+        </w:r>
+        <w:r>
+          <w:rPr>
+            <w:webHidden/>
+          </w:rPr>
+          <w:fldChar w:fldCharType="end"/>
+        </w:r>
+      </w:hyperlink>
+    </w:p>
+    <w:p>
+      <w:pPr>
+        <w:pStyle w:val="TOC3"/>
+        <w:rPr>
+          <w:rFonts w:asciiTheme="minorHAnsi" w:eastAsiaTheme="minorEastAsia" w:hAnsiTheme="minorHAnsi" w:cstheme="minorBidi"/>
+          <w:color w:val="auto"/>
+          <w:sz w:val="22"/>
+          <w:szCs w:val="22"/>
+          <w:lang w:val="es-ES" w:eastAsia="es-ES"/>
+        </w:rPr>
+      </w:pPr>
+      <w:hyperlink w:anchor="_Toc73960202" w:history="1">
+        <w:r>
+          <w:rPr>
+            <w:rStyle w:val="Hyperlink"/>
+          </w:rPr>
+          <w:t>2.2.5. A5:2017 - Pérdida de control de acceso (Broken Access Control)</w:t>
+        </w:r>
+        <w:r>
+          <w:rPr>
+            <w:webHidden/>
+          </w:rPr>
+          <w:tab/>
+        </w:r>
+        <w:r>
+          <w:rPr>
+            <w:webHidden/>
+          </w:rPr>
+          <w:fldChar w:fldCharType="begin"/>
+        </w:r>
+        <w:r>
+          <w:rPr>
+            <w:webHidden/>
+          </w:rPr>
+          <w:instrText xml:space="preserve"> PAGEREF _Toc73960202 \h </w:instrText>
+        </w:r>
+        <w:r>
+          <w:rPr>
+            <w:webHidden/>
+          </w:rPr>
+        </w:r>
+        <w:r>
+          <w:rPr>
+            <w:webHidden/>
+          </w:rPr>
+          <w:fldChar w:fldCharType="separate"/>
+        </w:r>
+        <w:r>
+          <w:rPr>
+            <w:webHidden/>
+          </w:rPr>
+          <w:t>15</w:t>
+        </w:r>
+        <w:r>
+          <w:rPr>
+            <w:webHidden/>
+          </w:rPr>
+          <w:fldChar w:fldCharType="end"/>
+        </w:r>
+      </w:hyperlink>
+    </w:p>
+    <w:p>
+      <w:pPr>
+        <w:pStyle w:val="TOC3"/>
+        <w:rPr>
+          <w:rFonts w:asciiTheme="minorHAnsi" w:eastAsiaTheme="minorEastAsia" w:hAnsiTheme="minorHAnsi" w:cstheme="minorBidi"/>
+          <w:color w:val="auto"/>
+          <w:sz w:val="22"/>
+          <w:szCs w:val="22"/>
+          <w:lang w:val="es-ES" w:eastAsia="es-ES"/>
+        </w:rPr>
+      </w:pPr>
+      <w:hyperlink w:anchor="_Toc73960203" w:history="1">
+        <w:r>
+          <w:rPr>
+            <w:rStyle w:val="Hyperlink"/>
+          </w:rPr>
+          <w:t>2.2.6. A6:2017 - Configuración de seguridad incorrecta (Security Misconfiguration)</w:t>
+        </w:r>
+        <w:r>
+          <w:rPr>
+            <w:webHidden/>
+          </w:rPr>
+          <w:tab/>
+        </w:r>
+        <w:r>
+          <w:rPr>
+            <w:webHidden/>
+          </w:rPr>
+          <w:fldChar w:fldCharType="begin"/>
+        </w:r>
+        <w:r>
+          <w:rPr>
+            <w:webHidden/>
+          </w:rPr>
+          <w:instrText xml:space="preserve"> PAGEREF _Toc73960203 \h </w:instrText>
+        </w:r>
+        <w:r>
+          <w:rPr>
+            <w:webHidden/>
+          </w:rPr>
+        </w:r>
+        <w:r>
+          <w:rPr>
+            <w:webHidden/>
+          </w:rPr>
+          <w:fldChar w:fldCharType="separate"/>
+        </w:r>
+        <w:r>
+          <w:rPr>
+            <w:webHidden/>
+          </w:rPr>
+          <w:t>15</w:t>
+        </w:r>
+        <w:r>
+          <w:rPr>
+            <w:webHidden/>
+          </w:rPr>
+          <w:fldChar w:fldCharType="end"/>
+        </w:r>
+      </w:hyperlink>
+    </w:p>
+    <w:p>
+      <w:pPr>
+        <w:pStyle w:val="TOC3"/>
+        <w:rPr>
+          <w:rFonts w:asciiTheme="minorHAnsi" w:eastAsiaTheme="minorEastAsia" w:hAnsiTheme="minorHAnsi" w:cstheme="minorBidi"/>
+          <w:color w:val="auto"/>
+          <w:sz w:val="22"/>
+          <w:szCs w:val="22"/>
+          <w:lang w:val="es-ES" w:eastAsia="es-ES"/>
+        </w:rPr>
+      </w:pPr>
+      <w:hyperlink w:anchor="_Toc73960204" w:history="1">
+        <w:r>
+          <w:rPr>
+            <w:rStyle w:val="Hyperlink"/>
+          </w:rPr>
+          <w:t>2.2.7. A7:2017 - Secuencia de comando de sitios cruzados (XSS)</w:t>
+        </w:r>
+        <w:r>
+          <w:rPr>
+            <w:webHidden/>
+          </w:rPr>
+          <w:tab/>
+        </w:r>
+        <w:r>
+          <w:rPr>
+            <w:webHidden/>
+          </w:rPr>
+          <w:fldChar w:fldCharType="begin"/>
+        </w:r>
+        <w:r>
+          <w:rPr>
+            <w:webHidden/>
+          </w:rPr>
+          <w:instrText xml:space="preserve"> PAGEREF _Toc73960204 \h </w:instrText>
+        </w:r>
+        <w:r>
+          <w:rPr>
+            <w:webHidden/>
+          </w:rPr>
+        </w:r>
+        <w:r>
+          <w:rPr>
+            <w:webHidden/>
+          </w:rPr>
+          <w:fldChar w:fldCharType="separate"/>
+        </w:r>
+        <w:r>
+          <w:rPr>
+            <w:webHidden/>
+          </w:rPr>
+          <w:t>16</w:t>
+        </w:r>
+        <w:r>
+          <w:rPr>
+            <w:webHidden/>
+          </w:rPr>
+          <w:fldChar w:fldCharType="end"/>
+        </w:r>
+      </w:hyperlink>
+    </w:p>
+    <w:p>
+      <w:pPr>
+        <w:pStyle w:val="TOC3"/>
+        <w:rPr>
+          <w:rFonts w:asciiTheme="minorHAnsi" w:eastAsiaTheme="minorEastAsia" w:hAnsiTheme="minorHAnsi" w:cstheme="minorBidi"/>
+          <w:color w:val="auto"/>
+          <w:sz w:val="22"/>
+          <w:szCs w:val="22"/>
+          <w:lang w:val="es-ES" w:eastAsia="es-ES"/>
+        </w:rPr>
+      </w:pPr>
+      <w:hyperlink w:anchor="_Toc73960205" w:history="1">
+        <w:r>
+          <w:rPr>
+            <w:rStyle w:val="Hyperlink"/>
+          </w:rPr>
+          <w:t>2.2.8. A8:2017 - Deserialización insegura (Insecure Deserialization)</w:t>
+        </w:r>
+        <w:r>
+          <w:rPr>
+            <w:webHidden/>
+          </w:rPr>
+          <w:tab/>
+        </w:r>
+        <w:r>
+          <w:rPr>
+            <w:webHidden/>
+          </w:rPr>
+          <w:fldChar w:fldCharType="begin"/>
+        </w:r>
+        <w:r>
+          <w:rPr>
+            <w:webHidden/>
+          </w:rPr>
+          <w:instrText xml:space="preserve"> PAGEREF _Toc73960205 \h </w:instrText>
+        </w:r>
+        <w:r>
+          <w:rPr>
+            <w:webHidden/>
+          </w:rPr>
+        </w:r>
+        <w:r>
+          <w:rPr>
+            <w:webHidden/>
+          </w:rPr>
+          <w:fldChar w:fldCharType="separate"/>
+        </w:r>
+        <w:r>
+          <w:rPr>
+            <w:webHidden/>
+          </w:rPr>
+          <w:t>17</w:t>
+        </w:r>
+        <w:r>
+          <w:rPr>
+            <w:webHidden/>
+          </w:rPr>
+          <w:fldChar w:fldCharType="end"/>
+        </w:r>
+      </w:hyperlink>
+    </w:p>
+    <w:p>
+      <w:pPr>
+        <w:pStyle w:val="TOC3"/>
+        <w:rPr>
+          <w:rFonts w:asciiTheme="minorHAnsi" w:eastAsiaTheme="minorEastAsia" w:hAnsiTheme="minorHAnsi" w:cstheme="minorBidi"/>
+          <w:color w:val="auto"/>
+          <w:sz w:val="22"/>
+          <w:szCs w:val="22"/>
+          <w:lang w:val="es-ES" w:eastAsia="es-ES"/>
+        </w:rPr>
+      </w:pPr>
+      <w:hyperlink w:anchor="_Toc73960206" w:history="1">
+        <w:r>
+          <w:rPr>
+            <w:rStyle w:val="Hyperlink"/>
+          </w:rPr>
+          <w:t>2.2.9. A9:2017 - Uso de componentes con vulnerabilidades conocidas</w:t>
+        </w:r>
+        <w:r>
+          <w:rPr>
+            <w:webHidden/>
+          </w:rPr>
+          <w:tab/>
+        </w:r>
+        <w:r>
+          <w:rPr>
+            <w:webHidden/>
+          </w:rPr>
+          <w:fldChar w:fldCharType="begin"/>
+        </w:r>
+        <w:r>
+          <w:rPr>
+            <w:webHidden/>
+          </w:rPr>
+          <w:instrText xml:space="preserve"> PAGEREF _Toc73960206 \h </w:instrText>
+        </w:r>
+        <w:r>
+          <w:rPr>
+            <w:webHidden/>
+          </w:rPr>
+        </w:r>
+        <w:r>
+          <w:rPr>
+            <w:webHidden/>
+          </w:rPr>
+          <w:fldChar w:fldCharType="separate"/>
+        </w:r>
+        <w:r>
+          <w:rPr>
+            <w:webHidden/>
+          </w:rPr>
+          <w:t>18</w:t>
+        </w:r>
+        <w:r>
+          <w:rPr>
+            <w:webHidden/>
+          </w:rPr>
+          <w:fldChar w:fldCharType="end"/>
+        </w:r>
+      </w:hyperlink>
+    </w:p>
+    <w:p>
+      <w:pPr>
+        <w:pStyle w:val="TOC3"/>
+        <w:rPr>
+          <w:rFonts w:asciiTheme="minorHAnsi" w:eastAsiaTheme="minorEastAsia" w:hAnsiTheme="minorHAnsi" w:cstheme="minorBidi"/>
+          <w:color w:val="auto"/>
+          <w:sz w:val="22"/>
+          <w:szCs w:val="22"/>
+          <w:lang w:val="es-ES" w:eastAsia="es-ES"/>
+        </w:rPr>
+      </w:pPr>
+      <w:hyperlink w:anchor="_Toc73960207" w:history="1">
+        <w:r>
+          <w:rPr>
+            <w:rStyle w:val="Hyperlink"/>
+          </w:rPr>
+          <w:t>2.2.10. A10:2017 - Registro y monitoreo insuficientes</w:t>
+        </w:r>
+        <w:r>
+          <w:rPr>
+            <w:webHidden/>
+          </w:rPr>
+          <w:tab/>
+        </w:r>
+        <w:r>
+          <w:rPr>
+            <w:webHidden/>
+          </w:rPr>
+          <w:fldChar w:fldCharType="begin"/>
+        </w:r>
+        <w:r>
+          <w:rPr>
+            <w:webHidden/>
+          </w:rPr>
+          <w:instrText xml:space="preserve"> PAGEREF _Toc73960207 \h </w:instrText>
+        </w:r>
+        <w:r>
+          <w:rPr>
+            <w:webHidden/>
+          </w:rPr>
+        </w:r>
+        <w:r>
+          <w:rPr>
+            <w:webHidden/>
+          </w:rPr>
+          <w:fldChar w:fldCharType="separate"/>
+        </w:r>
+        <w:r>
+          <w:rPr>
+            <w:webHidden/>
+          </w:rPr>
+          <w:t>18</w:t>
+        </w:r>
+        <w:r>
+          <w:rPr>
+            <w:webHidden/>
+          </w:rPr>
+          <w:fldChar w:fldCharType="end"/>
+        </w:r>
+      </w:hyperlink>
+    </w:p>
+    <w:p>
+      <w:pPr>
+        <w:pStyle w:val="TOC2"/>
+        <w:rPr>
+          <w:rFonts w:asciiTheme="minorHAnsi" w:eastAsiaTheme="minorEastAsia" w:hAnsiTheme="minorHAnsi" w:cstheme="minorBidi"/>
+          <w:color w:val="auto"/>
+          <w:sz w:val="22"/>
+          <w:szCs w:val="22"/>
+          <w:lang w:val="es-ES" w:eastAsia="es-ES"/>
+        </w:rPr>
+      </w:pPr>
+      <w:hyperlink w:anchor="_Toc73960208" w:history="1">
+        <w:r>
+          <w:rPr>
+            <w:rStyle w:val="Hyperlink"/>
+            <w:lang w:val="es-ES_tradnl"/>
+          </w:rPr>
+          <w:t>2.3. Herramientas Análisis de código.</w:t>
+        </w:r>
+        <w:r>
+          <w:rPr>
+            <w:webHidden/>
+          </w:rPr>
+          <w:tab/>
+        </w:r>
+        <w:r>
+          <w:rPr>
+            <w:webHidden/>
+          </w:rPr>
+          <w:fldChar w:fldCharType="begin"/>
+        </w:r>
+        <w:r>
+          <w:rPr>
+            <w:webHidden/>
+          </w:rPr>
+          <w:instrText xml:space="preserve"> PAGEREF _Toc73960208 \h </w:instrText>
+        </w:r>
+        <w:r>
+          <w:rPr>
+            <w:webHidden/>
+          </w:rPr>
+        </w:r>
+        <w:r>
+          <w:rPr>
+            <w:webHidden/>
+          </w:rPr>
+          <w:fldChar w:fldCharType="separate"/>
+        </w:r>
+        <w:r>
+          <w:rPr>
+            <w:webHidden/>
+          </w:rPr>
+          <w:t>19</w:t>
+        </w:r>
+        <w:r>
+          <w:rPr>
+            <w:webHidden/>
+          </w:rPr>
+          <w:fldChar w:fldCharType="end"/>
+        </w:r>
+      </w:hyperlink>
+    </w:p>
+    <w:p>
+      <w:pPr>
+        <w:pStyle w:val="TOC3"/>
+        <w:rPr>
+          <w:rFonts w:asciiTheme="minorHAnsi" w:eastAsiaTheme="minorEastAsia" w:hAnsiTheme="minorHAnsi" w:cstheme="minorBidi"/>
+          <w:color w:val="auto"/>
+          <w:sz w:val="22"/>
+          <w:szCs w:val="22"/>
+          <w:lang w:val="es-ES" w:eastAsia="es-ES"/>
+        </w:rPr>
+      </w:pPr>
+      <w:hyperlink w:anchor="_Toc73960209" w:history="1">
+        <w:r>
+          <w:rPr>
+            <w:rStyle w:val="Hyperlink"/>
+          </w:rPr>
+          <w:t>2.3.1. Herramientas Análisis estático de código.</w:t>
+        </w:r>
+        <w:r>
+          <w:rPr>
+            <w:webHidden/>
+          </w:rPr>
+          <w:tab/>
+        </w:r>
+        <w:r>
+          <w:rPr>
+            <w:webHidden/>
+          </w:rPr>
+          <w:fldChar w:fldCharType="begin"/>
+        </w:r>
+        <w:r>
+          <w:rPr>
+            <w:webHidden/>
+          </w:rPr>
+          <w:instrText xml:space="preserve"> PAGEREF _Toc73960209 \h </w:instrText>
+        </w:r>
+        <w:r>
+          <w:rPr>
+            <w:webHidden/>
+          </w:rPr>
+        </w:r>
+        <w:r>
+          <w:rPr>
+            <w:webHidden/>
+          </w:rPr>
+          <w:fldChar w:fldCharType="separate"/>
+        </w:r>
+        <w:r>
+          <w:rPr>
+            <w:webHidden/>
+          </w:rPr>
+          <w:t>20</w:t>
+        </w:r>
+        <w:r>
+          <w:rPr>
+            <w:webHidden/>
+          </w:rPr>
+          <w:fldChar w:fldCharType="end"/>
+        </w:r>
+      </w:hyperlink>
+    </w:p>
+    <w:p>
+      <w:pPr>
+        <w:pStyle w:val="TOC3"/>
+        <w:rPr>
+          <w:rFonts w:asciiTheme="minorHAnsi" w:eastAsiaTheme="minorEastAsia" w:hAnsiTheme="minorHAnsi" w:cstheme="minorBidi"/>
+          <w:color w:val="auto"/>
+          <w:sz w:val="22"/>
+          <w:szCs w:val="22"/>
+          <w:lang w:val="es-ES" w:eastAsia="es-ES"/>
+        </w:rPr>
+      </w:pPr>
+      <w:hyperlink w:anchor="_Toc73960210" w:history="1">
+        <w:r>
+          <w:rPr>
+            <w:rStyle w:val="Hyperlink"/>
+          </w:rPr>
+          <w:t>2.3.2. Herramientas Análisis dinámico de código.</w:t>
+        </w:r>
+        <w:r>
+          <w:rPr>
+            <w:webHidden/>
+          </w:rPr>
+          <w:tab/>
+        </w:r>
+        <w:r>
+          <w:rPr>
+            <w:webHidden/>
+          </w:rPr>
+          <w:fldChar w:fldCharType="begin"/>
+        </w:r>
+        <w:r>
+          <w:rPr>
+            <w:webHidden/>
+          </w:rPr>
+          <w:instrText xml:space="preserve"> PAGEREF _Toc73960210 \h </w:instrText>
+        </w:r>
+        <w:r>
+          <w:rPr>
+            <w:webHidden/>
+          </w:rPr>
+        </w:r>
+        <w:r>
+          <w:rPr>
+            <w:webHidden/>
+          </w:rPr>
+          <w:fldChar w:fldCharType="separate"/>
+        </w:r>
+        <w:r>
+          <w:rPr>
+            <w:webHidden/>
+          </w:rPr>
+          <w:t>23</w:t>
+        </w:r>
+        <w:r>
+          <w:rPr>
+            <w:webHidden/>
+          </w:rPr>
+          <w:fldChar w:fldCharType="end"/>
+        </w:r>
+      </w:hyperlink>
+    </w:p>
+    <w:p>
+      <w:pPr>
+        <w:pStyle w:val="TOC1"/>
+        <w:rPr>
+          <w:rFonts w:asciiTheme="minorHAnsi" w:eastAsiaTheme="minorEastAsia" w:hAnsiTheme="minorHAnsi" w:cstheme="minorBidi"/>
+          <w:color w:val="auto"/>
+          <w:szCs w:val="22"/>
+          <w:lang w:val="es-ES" w:eastAsia="es-ES"/>
+        </w:rPr>
+      </w:pPr>
+      <w:hyperlink w:anchor="_Toc73960211" w:history="1">
+        <w:r>
+          <w:rPr>
+            <w:rStyle w:val="Hyperlink"/>
+          </w:rPr>
+          <w:t>3.</w:t>
+        </w:r>
+        <w:r>
+          <w:rPr>
+            <w:rFonts w:asciiTheme="minorHAnsi" w:eastAsiaTheme="minorEastAsia" w:hAnsiTheme="minorHAnsi" w:cstheme="minorBidi"/>
+            <w:color w:val="auto"/>
+            <w:szCs w:val="22"/>
+            <w:lang w:val="es-ES" w:eastAsia="es-ES"/>
+          </w:rPr>
+          <w:tab/>
+        </w:r>
+        <w:r>
+          <w:rPr>
+            <w:rStyle w:val="Hyperlink"/>
+          </w:rPr>
+          <w:t>Diseño solución técnica</w:t>
+        </w:r>
+        <w:r>
+          <w:rPr>
+            <w:webHidden/>
+          </w:rPr>
+          <w:tab/>
+        </w:r>
+        <w:r>
+          <w:rPr>
+            <w:webHidden/>
+          </w:rPr>
+          <w:fldChar w:fldCharType="begin"/>
+        </w:r>
+        <w:r>
+          <w:rPr>
+            <w:webHidden/>
+          </w:rPr>
+          <w:instrText xml:space="preserve"> PAGEREF _Toc73960211 \h </w:instrText>
+        </w:r>
+        <w:r>
+          <w:rPr>
+            <w:webHidden/>
+          </w:rPr>
+        </w:r>
+        <w:r>
+          <w:rPr>
+            <w:webHidden/>
+          </w:rPr>
+          <w:fldChar w:fldCharType="separate"/>
+        </w:r>
+        <w:r>
+          <w:rPr>
+            <w:webHidden/>
+          </w:rPr>
+          <w:t>24</w:t>
+        </w:r>
+        <w:r>
+          <w:rPr>
+            <w:webHidden/>
+          </w:rPr>
+          <w:fldChar w:fldCharType="end"/>
+        </w:r>
+      </w:hyperlink>
+    </w:p>
+    <w:p>
+      <w:pPr>
+        <w:pStyle w:val="TOC2"/>
+        <w:rPr>
+          <w:rFonts w:asciiTheme="minorHAnsi" w:eastAsiaTheme="minorEastAsia" w:hAnsiTheme="minorHAnsi" w:cstheme="minorBidi"/>
+          <w:color w:val="auto"/>
+          <w:sz w:val="22"/>
+          <w:szCs w:val="22"/>
+          <w:lang w:val="es-ES" w:eastAsia="es-ES"/>
+        </w:rPr>
+      </w:pPr>
+      <w:hyperlink w:anchor="_Toc73960212" w:history="1">
+        <w:r>
+          <w:rPr>
+            <w:rStyle w:val="Hyperlink"/>
+          </w:rPr>
+          <w:t>3.1. Metodología de pruebas</w:t>
+        </w:r>
+        <w:r>
+          <w:rPr>
+            <w:webHidden/>
+          </w:rPr>
+          <w:tab/>
+        </w:r>
+        <w:r>
+          <w:rPr>
+            <w:webHidden/>
+          </w:rPr>
+          <w:fldChar w:fldCharType="begin"/>
+        </w:r>
+        <w:r>
+          <w:rPr>
+            <w:webHidden/>
+          </w:rPr>
+          <w:instrText xml:space="preserve"> PAGEREF _Toc73960212 \h </w:instrText>
+        </w:r>
+        <w:r>
+          <w:rPr>
+            <w:webHidden/>
+          </w:rPr>
+        </w:r>
+        <w:r>
+          <w:rPr>
+            <w:webHidden/>
+          </w:rPr>
+          <w:fldChar w:fldCharType="separate"/>
+        </w:r>
+        <w:r>
+          <w:rPr>
+            <w:webHidden/>
+          </w:rPr>
+          <w:t>24</w:t>
+        </w:r>
+        <w:r>
+          <w:rPr>
+            <w:webHidden/>
+          </w:rPr>
+          <w:fldChar w:fldCharType="end"/>
+        </w:r>
+      </w:hyperlink>
+    </w:p>
+    <w:p>
+      <w:pPr>
+        <w:pStyle w:val="TOC3"/>
+        <w:rPr>
+          <w:rFonts w:asciiTheme="minorHAnsi" w:eastAsiaTheme="minorEastAsia" w:hAnsiTheme="minorHAnsi" w:cstheme="minorBidi"/>
+          <w:color w:val="auto"/>
+          <w:sz w:val="22"/>
+          <w:szCs w:val="22"/>
+          <w:lang w:val="es-ES" w:eastAsia="es-ES"/>
+        </w:rPr>
+      </w:pPr>
+      <w:hyperlink w:anchor="_Toc73960213" w:history="1">
+        <w:r>
+          <w:rPr>
+            <w:rStyle w:val="Hyperlink"/>
+          </w:rPr>
+          <w:t>3.1.1. Generación reporte análisis estático de código</w:t>
+        </w:r>
+        <w:r>
+          <w:rPr>
+            <w:webHidden/>
+          </w:rPr>
+          <w:tab/>
+        </w:r>
+        <w:r>
+          <w:rPr>
+            <w:webHidden/>
+          </w:rPr>
+          <w:fldChar w:fldCharType="begin"/>
+        </w:r>
+        <w:r>
+          <w:rPr>
+            <w:webHidden/>
+          </w:rPr>
+          <w:instrText xml:space="preserve"> PAGEREF _Toc73960213 \h </w:instrText>
+        </w:r>
+        <w:r>
+          <w:rPr>
+            <w:webHidden/>
+          </w:rPr>
+        </w:r>
+        <w:r>
+          <w:rPr>
+            <w:webHidden/>
+          </w:rPr>
+          <w:fldChar w:fldCharType="separate"/>
+        </w:r>
+        <w:r>
+          <w:rPr>
+            <w:webHidden/>
+          </w:rPr>
+          <w:t>25</w:t>
+        </w:r>
+        <w:r>
+          <w:rPr>
+            <w:webHidden/>
+          </w:rPr>
+          <w:fldChar w:fldCharType="end"/>
+        </w:r>
+      </w:hyperlink>
+    </w:p>
+    <w:p>
+      <w:pPr>
+        <w:pStyle w:val="TOC2"/>
+        <w:rPr>
+          <w:rFonts w:asciiTheme="minorHAnsi" w:eastAsiaTheme="minorEastAsia" w:hAnsiTheme="minorHAnsi" w:cstheme="minorBidi"/>
+          <w:color w:val="auto"/>
+          <w:sz w:val="22"/>
+          <w:szCs w:val="22"/>
+          <w:lang w:val="es-ES" w:eastAsia="es-ES"/>
+        </w:rPr>
+      </w:pPr>
+      <w:hyperlink w:anchor="_Toc73960214" w:history="1">
+        <w:r>
+          <w:rPr>
+            <w:rStyle w:val="Hyperlink"/>
+          </w:rPr>
+          <w:t>3.2. Infraestructura de pruebas</w:t>
+        </w:r>
+        <w:r>
+          <w:rPr>
+            <w:webHidden/>
+          </w:rPr>
+          <w:tab/>
+        </w:r>
+        <w:r>
+          <w:rPr>
+            <w:webHidden/>
+          </w:rPr>
+          <w:fldChar w:fldCharType="begin"/>
+        </w:r>
+        <w:r>
+          <w:rPr>
+            <w:webHidden/>
+          </w:rPr>
+          <w:instrText xml:space="preserve"> PAGEREF _Toc73960214 \h </w:instrText>
+        </w:r>
+        <w:r>
+          <w:rPr>
+            <w:webHidden/>
+          </w:rPr>
+        </w:r>
+        <w:r>
+          <w:rPr>
+            <w:webHidden/>
+          </w:rPr>
+          <w:fldChar w:fldCharType="separate"/>
+        </w:r>
+        <w:r>
+          <w:rPr>
+            <w:webHidden/>
+          </w:rPr>
+          <w:t>27</w:t>
+        </w:r>
+        <w:r>
+          <w:rPr>
+            <w:webHidden/>
+          </w:rPr>
+          <w:fldChar w:fldCharType="end"/>
+        </w:r>
+      </w:hyperlink>
+    </w:p>
+    <w:p>
+      <w:pPr>
+        <w:pStyle w:val="TOC1"/>
+        <w:rPr>
+          <w:rFonts w:asciiTheme="minorHAnsi" w:eastAsiaTheme="minorEastAsia" w:hAnsiTheme="minorHAnsi" w:cstheme="minorBidi"/>
+          <w:color w:val="auto"/>
+          <w:szCs w:val="22"/>
+          <w:lang w:val="es-ES" w:eastAsia="es-ES"/>
+        </w:rPr>
+      </w:pPr>
+      <w:hyperlink w:anchor="_Toc73960215" w:history="1">
         <w:r>
           <w:rPr>
             <w:rStyle w:val="Hyperlink"/>
           </w:rPr>
           <w:t>4.</w:t>
+        </w:r>
+        <w:r>
+          <w:rPr>
+            <w:rFonts w:asciiTheme="minorHAnsi" w:eastAsiaTheme="minorEastAsia" w:hAnsiTheme="minorHAnsi" w:cstheme="minorBidi"/>
+            <w:color w:val="auto"/>
+            <w:szCs w:val="22"/>
+            <w:lang w:val="es-ES" w:eastAsia="es-ES"/>
+          </w:rPr>
+          <w:tab/>
+        </w:r>
+        <w:r>
+          <w:rPr>
+            <w:rStyle w:val="Hyperlink"/>
+          </w:rPr>
+          <w:t>Ejecución casos de prueba</w:t>
+        </w:r>
+        <w:r>
+          <w:rPr>
+            <w:webHidden/>
+          </w:rPr>
+          <w:tab/>
+        </w:r>
+        <w:r>
+          <w:rPr>
+            <w:webHidden/>
+          </w:rPr>
+          <w:fldChar w:fldCharType="begin"/>
+        </w:r>
+        <w:r>
+          <w:rPr>
+            <w:webHidden/>
+          </w:rPr>
+          <w:instrText xml:space="preserve"> PAGEREF _Toc73960215 \h </w:instrText>
+        </w:r>
+        <w:r>
+          <w:rPr>
+            <w:webHidden/>
+          </w:rPr>
+        </w:r>
+        <w:r>
+          <w:rPr>
+            <w:webHidden/>
+          </w:rPr>
+          <w:fldChar w:fldCharType="separate"/>
+        </w:r>
+        <w:r>
+          <w:rPr>
+            <w:webHidden/>
+          </w:rPr>
+          <w:t>29</w:t>
+        </w:r>
+        <w:r>
+          <w:rPr>
+            <w:webHidden/>
+          </w:rPr>
+          <w:fldChar w:fldCharType="end"/>
+        </w:r>
+      </w:hyperlink>
+    </w:p>
+    <w:p>
+      <w:pPr>
+        <w:pStyle w:val="TOC2"/>
+        <w:rPr>
+          <w:rFonts w:asciiTheme="minorHAnsi" w:eastAsiaTheme="minorEastAsia" w:hAnsiTheme="minorHAnsi" w:cstheme="minorBidi"/>
+          <w:color w:val="auto"/>
+          <w:sz w:val="22"/>
+          <w:szCs w:val="22"/>
+          <w:lang w:val="es-ES" w:eastAsia="es-ES"/>
+        </w:rPr>
+      </w:pPr>
+      <w:hyperlink w:anchor="_Toc73960216" w:history="1">
+        <w:r>
+          <w:rPr>
+            <w:rStyle w:val="Hyperlink"/>
+            <w:lang w:eastAsia="es-ES"/>
+          </w:rPr>
+          <w:t>4.1. Aplicación en desarrollo de aplicaciones Web</w:t>
+        </w:r>
+        <w:r>
+          <w:rPr>
+            <w:webHidden/>
+          </w:rPr>
+          <w:tab/>
+        </w:r>
+        <w:r>
+          <w:rPr>
+            <w:webHidden/>
+          </w:rPr>
+          <w:fldChar w:fldCharType="begin"/>
+        </w:r>
+        <w:r>
+          <w:rPr>
+            <w:webHidden/>
+          </w:rPr>
+          <w:instrText xml:space="preserve"> PAGEREF _Toc73960216 \h </w:instrText>
+        </w:r>
+        <w:r>
+          <w:rPr>
+            <w:webHidden/>
+          </w:rPr>
+        </w:r>
+        <w:r>
+          <w:rPr>
+            <w:webHidden/>
+          </w:rPr>
+          <w:fldChar w:fldCharType="separate"/>
+        </w:r>
+        <w:r>
+          <w:rPr>
+            <w:webHidden/>
+          </w:rPr>
+          <w:t>29</w:t>
+        </w:r>
+        <w:r>
+          <w:rPr>
+            <w:webHidden/>
+          </w:rPr>
+          <w:fldChar w:fldCharType="end"/>
+        </w:r>
+      </w:hyperlink>
+    </w:p>
+    <w:p>
+      <w:pPr>
+        <w:pStyle w:val="TOC3"/>
+        <w:rPr>
+          <w:rFonts w:asciiTheme="minorHAnsi" w:eastAsiaTheme="minorEastAsia" w:hAnsiTheme="minorHAnsi" w:cstheme="minorBidi"/>
+          <w:color w:val="auto"/>
+          <w:sz w:val="22"/>
+          <w:szCs w:val="22"/>
+          <w:lang w:val="es-ES" w:eastAsia="es-ES"/>
+        </w:rPr>
+      </w:pPr>
+      <w:hyperlink w:anchor="_Toc73960217" w:history="1">
+        <w:r>
+          <w:rPr>
+            <w:rStyle w:val="Hyperlink"/>
+          </w:rPr>
+          <w:t>4.1.1. Damn Vulnerable Web application</w:t>
+        </w:r>
+        <w:r>
+          <w:rPr>
+            <w:webHidden/>
+          </w:rPr>
+          <w:tab/>
+        </w:r>
+        <w:r>
+          <w:rPr>
+            <w:webHidden/>
+          </w:rPr>
+          <w:fldChar w:fldCharType="begin"/>
+        </w:r>
+        <w:r>
+          <w:rPr>
+            <w:webHidden/>
+          </w:rPr>
+          <w:instrText xml:space="preserve"> PAGEREF _Toc73960217 \h </w:instrText>
+        </w:r>
+        <w:r>
+          <w:rPr>
+            <w:webHidden/>
+          </w:rPr>
+        </w:r>
+        <w:r>
+          <w:rPr>
+            <w:webHidden/>
+          </w:rPr>
+          <w:fldChar w:fldCharType="separate"/>
+        </w:r>
+        <w:r>
+          <w:rPr>
+            <w:webHidden/>
+          </w:rPr>
+          <w:t>30</w:t>
+        </w:r>
+        <w:r>
+          <w:rPr>
+            <w:webHidden/>
+          </w:rPr>
+          <w:fldChar w:fldCharType="end"/>
+        </w:r>
+      </w:hyperlink>
+    </w:p>
+    <w:p>
+      <w:pPr>
+        <w:pStyle w:val="TOC3"/>
+        <w:rPr>
+          <w:rFonts w:asciiTheme="minorHAnsi" w:eastAsiaTheme="minorEastAsia" w:hAnsiTheme="minorHAnsi" w:cstheme="minorBidi"/>
+          <w:color w:val="auto"/>
+          <w:sz w:val="22"/>
+          <w:szCs w:val="22"/>
+          <w:lang w:val="es-ES" w:eastAsia="es-ES"/>
+        </w:rPr>
+      </w:pPr>
+      <w:hyperlink w:anchor="_Toc73960218" w:history="1">
+        <w:r>
+          <w:rPr>
+            <w:rStyle w:val="Hyperlink"/>
+          </w:rPr>
+          <w:t>4.1.2. Juice Shop</w:t>
+        </w:r>
+        <w:r>
+          <w:rPr>
+            <w:webHidden/>
+          </w:rPr>
+          <w:tab/>
+        </w:r>
+        <w:r>
+          <w:rPr>
+            <w:webHidden/>
+          </w:rPr>
+          <w:fldChar w:fldCharType="begin"/>
+        </w:r>
+        <w:r>
+          <w:rPr>
+            <w:webHidden/>
+          </w:rPr>
+          <w:instrText xml:space="preserve"> PAGEREF _Toc73960218 \h </w:instrText>
+        </w:r>
+        <w:r>
+          <w:rPr>
+            <w:webHidden/>
+          </w:rPr>
+        </w:r>
+        <w:r>
+          <w:rPr>
+            <w:webHidden/>
+          </w:rPr>
+          <w:fldChar w:fldCharType="separate"/>
+        </w:r>
+        <w:r>
+          <w:rPr>
+            <w:webHidden/>
+          </w:rPr>
+          <w:t>31</w:t>
+        </w:r>
+        <w:r>
+          <w:rPr>
+            <w:webHidden/>
+          </w:rPr>
+          <w:fldChar w:fldCharType="end"/>
+        </w:r>
+      </w:hyperlink>
+    </w:p>
+    <w:p>
+      <w:pPr>
+        <w:pStyle w:val="TOC3"/>
+        <w:rPr>
+          <w:rFonts w:asciiTheme="minorHAnsi" w:eastAsiaTheme="minorEastAsia" w:hAnsiTheme="minorHAnsi" w:cstheme="minorBidi"/>
+          <w:color w:val="auto"/>
+          <w:sz w:val="22"/>
+          <w:szCs w:val="22"/>
+          <w:lang w:val="es-ES" w:eastAsia="es-ES"/>
+        </w:rPr>
+      </w:pPr>
+      <w:hyperlink w:anchor="_Toc73960219" w:history="1">
+        <w:r>
+          <w:rPr>
+            <w:rStyle w:val="Hyperlink"/>
+          </w:rPr>
+          <w:t>4.1.3. WebGoat</w:t>
+        </w:r>
+        <w:r>
+          <w:rPr>
+            <w:webHidden/>
+          </w:rPr>
+          <w:tab/>
+        </w:r>
+        <w:r>
+          <w:rPr>
+            <w:webHidden/>
+          </w:rPr>
+          <w:fldChar w:fldCharType="begin"/>
+        </w:r>
+        <w:r>
+          <w:rPr>
+            <w:webHidden/>
+          </w:rPr>
+          <w:instrText xml:space="preserve"> PAGEREF _Toc73960219 \h </w:instrText>
+        </w:r>
+        <w:r>
+          <w:rPr>
+            <w:webHidden/>
+          </w:rPr>
+        </w:r>
+        <w:r>
+          <w:rPr>
+            <w:webHidden/>
+          </w:rPr>
+          <w:fldChar w:fldCharType="separate"/>
+        </w:r>
+        <w:r>
+          <w:rPr>
+            <w:webHidden/>
+          </w:rPr>
+          <w:t>32</w:t>
+        </w:r>
+        <w:r>
+          <w:rPr>
+            <w:webHidden/>
+          </w:rPr>
+          <w:fldChar w:fldCharType="end"/>
+        </w:r>
+      </w:hyperlink>
+    </w:p>
+    <w:p>
+      <w:pPr>
+        <w:pStyle w:val="TOC3"/>
+        <w:rPr>
+          <w:rFonts w:asciiTheme="minorHAnsi" w:eastAsiaTheme="minorEastAsia" w:hAnsiTheme="minorHAnsi" w:cstheme="minorBidi"/>
+          <w:color w:val="auto"/>
+          <w:sz w:val="22"/>
+          <w:szCs w:val="22"/>
+          <w:lang w:val="es-ES" w:eastAsia="es-ES"/>
+        </w:rPr>
+      </w:pPr>
+      <w:hyperlink w:anchor="_Toc73960220" w:history="1">
+        <w:r>
+          <w:rPr>
+            <w:rStyle w:val="Hyperlink"/>
+          </w:rPr>
+          <w:t>4.1.4. WebGoat.Net</w:t>
+        </w:r>
+        <w:r>
+          <w:rPr>
+            <w:webHidden/>
+          </w:rPr>
+          <w:tab/>
+        </w:r>
+        <w:r>
+          <w:rPr>
+            <w:webHidden/>
+          </w:rPr>
+          <w:fldChar w:fldCharType="begin"/>
+        </w:r>
+        <w:r>
+          <w:rPr>
+            <w:webHidden/>
+          </w:rPr>
+          <w:instrText xml:space="preserve"> PAGEREF _Toc73960220 \h </w:instrText>
+        </w:r>
+        <w:r>
+          <w:rPr>
+            <w:webHidden/>
+          </w:rPr>
+        </w:r>
+        <w:r>
+          <w:rPr>
+            <w:webHidden/>
+          </w:rPr>
+          <w:fldChar w:fldCharType="separate"/>
+        </w:r>
+        <w:r>
+          <w:rPr>
+            <w:webHidden/>
+          </w:rPr>
+          <w:t>34</w:t>
+        </w:r>
+        <w:r>
+          <w:rPr>
+            <w:webHidden/>
+          </w:rPr>
+          <w:fldChar w:fldCharType="end"/>
+        </w:r>
+      </w:hyperlink>
+    </w:p>
+    <w:p>
+      <w:pPr>
+        <w:pStyle w:val="TOC1"/>
+        <w:rPr>
+          <w:rFonts w:asciiTheme="minorHAnsi" w:eastAsiaTheme="minorEastAsia" w:hAnsiTheme="minorHAnsi" w:cstheme="minorBidi"/>
+          <w:color w:val="auto"/>
+          <w:szCs w:val="22"/>
+          <w:lang w:val="es-ES" w:eastAsia="es-ES"/>
+        </w:rPr>
+      </w:pPr>
+      <w:hyperlink w:anchor="_Toc73960221" w:history="1">
+        <w:r>
+          <w:rPr>
+            <w:rStyle w:val="Hyperlink"/>
+          </w:rPr>
+          <w:t>5.</w:t>
         </w:r>
         <w:r>
           <w:rPr>
@@ -1417,7 +2588,7 @@
           <w:rPr>
             <w:webHidden/>
           </w:rPr>
-          <w:instrText xml:space="preserve"> PAGEREF _Toc72744222 \h </w:instrText>
+          <w:instrText xml:space="preserve"> PAGEREF _Toc73960221 \h </w:instrText>
         </w:r>
         <w:r>
           <w:rPr>
@@ -1434,7 +2605,7 @@
           <w:rPr>
             <w:webHidden/>
           </w:rPr>
-          <w:t>13</w:t>
+          <w:t>35</w:t>
         </w:r>
         <w:r>
           <w:rPr>
@@ -1455,12 +2626,12 @@
           <w:lang w:val="es-ES" w:eastAsia="es-ES"/>
         </w:rPr>
       </w:pPr>
-      <w:hyperlink w:anchor="_Toc72744223" w:history="1">
+      <w:hyperlink w:anchor="_Toc73960222" w:history="1">
         <w:r>
           <w:rPr>
             <w:rStyle w:val="Hyperlink"/>
           </w:rPr>
-          <w:t>4.1. Glosario de términos</w:t>
+          <w:t>5.1. Glosario de términos</w:t>
         </w:r>
         <w:r>
           <w:rPr>
@@ -1478,7 +2649,7 @@
           <w:rPr>
             <w:webHidden/>
           </w:rPr>
-          <w:instrText xml:space="preserve"> PAGEREF _Toc72744223 \h </w:instrText>
+          <w:instrText xml:space="preserve"> PAGEREF _Toc73960222 \h </w:instrText>
         </w:r>
         <w:r>
           <w:rPr>
@@ -1495,7 +2666,7 @@
           <w:rPr>
             <w:webHidden/>
           </w:rPr>
-          <w:t>13</w:t>
+          <w:t>35</w:t>
         </w:r>
         <w:r>
           <w:rPr>
@@ -1516,12 +2687,12 @@
           <w:lang w:val="es-ES" w:eastAsia="es-ES"/>
         </w:rPr>
       </w:pPr>
-      <w:hyperlink w:anchor="_Toc72744224" w:history="1">
+      <w:hyperlink w:anchor="_Toc73960223" w:history="1">
         <w:r>
           <w:rPr>
             <w:rStyle w:val="Hyperlink"/>
           </w:rPr>
-          <w:t>4.2. Documentos relacionados</w:t>
+          <w:t>5.2. Documentos relacionados</w:t>
         </w:r>
         <w:r>
           <w:rPr>
@@ -1539,7 +2710,7 @@
           <w:rPr>
             <w:webHidden/>
           </w:rPr>
-          <w:instrText xml:space="preserve"> PAGEREF _Toc72744224 \h </w:instrText>
+          <w:instrText xml:space="preserve"> PAGEREF _Toc73960223 \h </w:instrText>
         </w:r>
         <w:r>
           <w:rPr>
@@ -1556,7 +2727,7 @@
           <w:rPr>
             <w:webHidden/>
           </w:rPr>
-          <w:t>14</w:t>
+          <w:t>37</w:t>
         </w:r>
         <w:r>
           <w:rPr>
@@ -1577,12 +2748,12 @@
           <w:lang w:val="es-ES" w:eastAsia="es-ES"/>
         </w:rPr>
       </w:pPr>
-      <w:hyperlink w:anchor="_Toc72744225" w:history="1">
+      <w:hyperlink w:anchor="_Toc73960224" w:history="1">
         <w:r>
           <w:rPr>
             <w:rStyle w:val="Hyperlink"/>
           </w:rPr>
-          <w:t>4.3. Instalación Software Necesario</w:t>
+          <w:t>5.3. Instalación Software Necesario</w:t>
         </w:r>
         <w:r>
           <w:rPr>
@@ -1600,7 +2771,7 @@
           <w:rPr>
             <w:webHidden/>
           </w:rPr>
-          <w:instrText xml:space="preserve"> PAGEREF _Toc72744225 \h </w:instrText>
+          <w:instrText xml:space="preserve"> PAGEREF _Toc73960224 \h </w:instrText>
         </w:r>
         <w:r>
           <w:rPr>
@@ -1617,7 +2788,7 @@
           <w:rPr>
             <w:webHidden/>
           </w:rPr>
-          <w:t>15</w:t>
+          <w:t>37</w:t>
         </w:r>
         <w:r>
           <w:rPr>
@@ -1638,12 +2809,12 @@
           <w:lang w:val="es-ES" w:eastAsia="es-ES"/>
         </w:rPr>
       </w:pPr>
-      <w:hyperlink w:anchor="_Toc72744226" w:history="1">
+      <w:hyperlink w:anchor="_Toc73960225" w:history="1">
         <w:r>
           <w:rPr>
             <w:rStyle w:val="Hyperlink"/>
           </w:rPr>
-          <w:t>4.4. Instalación SonarQube</w:t>
+          <w:t>5.4. Instalación SonarQube</w:t>
         </w:r>
         <w:r>
           <w:rPr>
@@ -1661,7 +2832,7 @@
           <w:rPr>
             <w:webHidden/>
           </w:rPr>
-          <w:instrText xml:space="preserve"> PAGEREF _Toc72744226 \h </w:instrText>
+          <w:instrText xml:space="preserve"> PAGEREF _Toc73960225 \h </w:instrText>
         </w:r>
         <w:r>
           <w:rPr>
@@ -1678,7 +2849,7 @@
           <w:rPr>
             <w:webHidden/>
           </w:rPr>
-          <w:t>18</w:t>
+          <w:t>40</w:t>
         </w:r>
         <w:r>
           <w:rPr>
@@ -1699,12 +2870,12 @@
           <w:lang w:val="es-ES" w:eastAsia="es-ES"/>
         </w:rPr>
       </w:pPr>
-      <w:hyperlink w:anchor="_Toc72744227" w:history="1">
+      <w:hyperlink w:anchor="_Toc73960226" w:history="1">
         <w:r>
           <w:rPr>
             <w:rStyle w:val="Hyperlink"/>
           </w:rPr>
-          <w:t>4.4.1. Actualizar paquetes distro</w:t>
+          <w:t>5.4.1. Actualizar paquetes distro</w:t>
         </w:r>
         <w:r>
           <w:rPr>
@@ -1722,7 +2893,7 @@
           <w:rPr>
             <w:webHidden/>
           </w:rPr>
-          <w:instrText xml:space="preserve"> PAGEREF _Toc72744227 \h </w:instrText>
+          <w:instrText xml:space="preserve"> PAGEREF _Toc73960226 \h </w:instrText>
         </w:r>
         <w:r>
           <w:rPr>
@@ -1739,7 +2910,7 @@
           <w:rPr>
             <w:webHidden/>
           </w:rPr>
-          <w:t>18</w:t>
+          <w:t>40</w:t>
         </w:r>
         <w:r>
           <w:rPr>
@@ -1760,12 +2931,12 @@
           <w:lang w:val="es-ES" w:eastAsia="es-ES"/>
         </w:rPr>
       </w:pPr>
-      <w:hyperlink w:anchor="_Toc72744228" w:history="1">
+      <w:hyperlink w:anchor="_Toc73960227" w:history="1">
         <w:r>
           <w:rPr>
             <w:rStyle w:val="Hyperlink"/>
           </w:rPr>
-          <w:t>4.4.2. Instalar y configurar PostgreSQL</w:t>
+          <w:t>5.4.2. Instalar y configurar PostgreSQL</w:t>
         </w:r>
         <w:r>
           <w:rPr>
@@ -1783,7 +2954,7 @@
           <w:rPr>
             <w:webHidden/>
           </w:rPr>
-          <w:instrText xml:space="preserve"> PAGEREF _Toc72744228 \h </w:instrText>
+          <w:instrText xml:space="preserve"> PAGEREF _Toc73960227 \h </w:instrText>
         </w:r>
         <w:r>
           <w:rPr>
@@ -1800,7 +2971,7 @@
           <w:rPr>
             <w:webHidden/>
           </w:rPr>
-          <w:t>18</w:t>
+          <w:t>40</w:t>
         </w:r>
         <w:r>
           <w:rPr>
@@ -1821,12 +2992,12 @@
           <w:lang w:val="es-ES" w:eastAsia="es-ES"/>
         </w:rPr>
       </w:pPr>
-      <w:hyperlink w:anchor="_Toc72744229" w:history="1">
+      <w:hyperlink w:anchor="_Toc73960228" w:history="1">
         <w:r>
           <w:rPr>
             <w:rStyle w:val="Hyperlink"/>
           </w:rPr>
-          <w:t>4.4.3. Instalación Configuración de SonarQube</w:t>
+          <w:t>5.4.3. Instalación Configuración de SonarQube</w:t>
         </w:r>
         <w:r>
           <w:rPr>
@@ -1844,7 +3015,7 @@
           <w:rPr>
             <w:webHidden/>
           </w:rPr>
-          <w:instrText xml:space="preserve"> PAGEREF _Toc72744229 \h </w:instrText>
+          <w:instrText xml:space="preserve"> PAGEREF _Toc73960228 \h </w:instrText>
         </w:r>
         <w:r>
           <w:rPr>
@@ -1861,7 +3032,7 @@
           <w:rPr>
             <w:webHidden/>
           </w:rPr>
-          <w:t>19</w:t>
+          <w:t>41</w:t>
         </w:r>
         <w:r>
           <w:rPr>
@@ -1952,7 +3123,7 @@
           <w:rFonts w:ascii="Arial" w:hAnsi="Arial" w:cs="Arial"/>
         </w:rPr>
       </w:pPr>
-      <w:bookmarkStart w:id="2" w:name="_Toc72744211"/>
+      <w:bookmarkStart w:id="2" w:name="_Toc73960191"/>
       <w:bookmarkEnd w:id="0"/>
       <w:r>
         <w:rPr>
@@ -1967,7 +3138,7 @@
       <w:pPr>
         <w:pStyle w:val="CGHeading2-outlined1"/>
       </w:pPr>
-      <w:bookmarkStart w:id="3" w:name="_Toc72744212"/>
+      <w:bookmarkStart w:id="3" w:name="_Toc73960192"/>
       <w:r>
         <w:t>Motivación y Objetivos</w:t>
       </w:r>
@@ -2075,7 +3246,7 @@
           <w:rFonts w:ascii="Arial" w:hAnsi="Arial" w:cs="Arial"/>
         </w:rPr>
       </w:pPr>
-      <w:bookmarkStart w:id="4" w:name="_Toc72744213"/>
+      <w:bookmarkStart w:id="4" w:name="_Toc73960193"/>
       <w:r>
         <w:rPr>
           <w:rFonts w:ascii="Arial" w:hAnsi="Arial" w:cs="Arial"/>
@@ -2093,7 +3264,7 @@
           <w:rFonts w:ascii="Arial" w:hAnsi="Arial" w:cs="Arial"/>
         </w:rPr>
       </w:pPr>
-      <w:bookmarkStart w:id="5" w:name="_Toc72744214"/>
+      <w:bookmarkStart w:id="5" w:name="_Toc73960194"/>
       <w:r>
         <w:rPr>
           <w:rFonts w:ascii="Arial" w:hAnsi="Arial" w:cs="Arial"/>
@@ -2107,7 +3278,7 @@
         <w:pStyle w:val="CGHeading3-outlined"/>
         <w:spacing w:before="0"/>
       </w:pPr>
-      <w:bookmarkStart w:id="6" w:name="_Toc72744215"/>
+      <w:bookmarkStart w:id="6" w:name="_Toc73960195"/>
       <w:r>
         <w:t>¿Qué es una prueba de penetración o pentest?</w:t>
       </w:r>
@@ -2551,8 +3722,8 @@
         <w:pStyle w:val="CGHeading3-outlined"/>
         <w:spacing w:before="0"/>
       </w:pPr>
-      <w:bookmarkStart w:id="7" w:name="_Toc72744216"/>
-      <w:bookmarkStart w:id="8" w:name="_Ref73633443"/>
+      <w:bookmarkStart w:id="7" w:name="_Ref73633443"/>
+      <w:bookmarkStart w:id="8" w:name="_Toc73960196"/>
       <w:r>
         <w:lastRenderedPageBreak/>
         <w:t>Fases de la prueba de intrusión</w:t>
@@ -4427,7 +5598,7 @@
           <w:rFonts w:ascii="Arial" w:hAnsi="Arial" w:cs="Arial"/>
         </w:rPr>
       </w:pPr>
-      <w:bookmarkStart w:id="9" w:name="_Toc72744217"/>
+      <w:bookmarkStart w:id="9" w:name="_Toc73960197"/>
       <w:r>
         <w:rPr>
           <w:rFonts w:ascii="Arial" w:hAnsi="Arial" w:cs="Arial"/>
@@ -4441,6 +5612,7 @@
         </w:rPr>
         <w:t>Clasificación de vulnerabilidades OWASP Top 10</w:t>
       </w:r>
+      <w:bookmarkEnd w:id="9"/>
     </w:p>
     <w:p>
       <w:pPr>
@@ -5399,6 +6571,7 @@
         <w:pStyle w:val="CGHeading3-outlined"/>
         <w:spacing w:before="0"/>
       </w:pPr>
+      <w:bookmarkStart w:id="10" w:name="_Toc73960198"/>
       <w:r>
         <w:t>A1</w:t>
       </w:r>
@@ -5423,6 +6596,7 @@
       <w:r>
         <w:t>ecciones</w:t>
       </w:r>
+      <w:bookmarkEnd w:id="10"/>
     </w:p>
     <w:p>
       <w:pPr>
@@ -5592,6 +6766,7 @@
       <w:r>
         <w:rPr>
           <w:rFonts w:ascii="Open Sans" w:hAnsi="Open Sans" w:cs="Arial"/>
+          <w:noProof/>
           <w:sz w:val="22"/>
           <w:szCs w:val="22"/>
         </w:rPr>
@@ -5694,6 +6869,7 @@
       <w:r>
         <w:rPr>
           <w:rFonts w:ascii="Open Sans" w:hAnsi="Open Sans" w:cs="Arial"/>
+          <w:noProof/>
           <w:sz w:val="22"/>
           <w:szCs w:val="22"/>
         </w:rPr>
@@ -5789,46 +6965,16 @@
         <w:rPr>
           <w:rFonts w:ascii="Consolas" w:hAnsi="Consolas"/>
           <w:szCs w:val="20"/>
+          <w:lang w:val="en-US"/>
         </w:rPr>
       </w:pPr>
       <w:r>
         <w:rPr>
           <w:rFonts w:ascii="Consolas" w:hAnsi="Consolas"/>
           <w:szCs w:val="20"/>
-        </w:rPr>
-        <w:t xml:space="preserve">%' </w:t>
-      </w:r>
-      <w:proofErr w:type="spellStart"/>
-      <w:r>
-        <w:rPr>
-          <w:rFonts w:ascii="Consolas" w:hAnsi="Consolas"/>
-          <w:szCs w:val="20"/>
-        </w:rPr>
-        <w:t>union</w:t>
-      </w:r>
-      <w:proofErr w:type="spellEnd"/>
-      <w:r>
-        <w:rPr>
-          <w:rFonts w:ascii="Consolas" w:hAnsi="Consolas"/>
-          <w:szCs w:val="20"/>
-        </w:rPr>
-        <w:t xml:space="preserve"> </w:t>
-      </w:r>
-      <w:proofErr w:type="spellStart"/>
-      <w:r>
-        <w:rPr>
-          <w:rFonts w:ascii="Consolas" w:hAnsi="Consolas"/>
-          <w:szCs w:val="20"/>
-        </w:rPr>
-        <w:t>select</w:t>
-      </w:r>
-      <w:proofErr w:type="spellEnd"/>
-      <w:r>
-        <w:rPr>
-          <w:rFonts w:ascii="Consolas" w:hAnsi="Consolas"/>
-          <w:szCs w:val="20"/>
-        </w:rPr>
-        <w:t xml:space="preserve"> </w:t>
+          <w:lang w:val="en-US"/>
+        </w:rPr>
+        <w:t xml:space="preserve">%' union select </w:t>
       </w:r>
       <w:proofErr w:type="spellStart"/>
       <w:proofErr w:type="gramStart"/>
@@ -5836,6 +6982,7 @@
         <w:rPr>
           <w:rFonts w:ascii="Consolas" w:hAnsi="Consolas"/>
           <w:szCs w:val="20"/>
+          <w:lang w:val="en-US"/>
         </w:rPr>
         <w:t>user,password</w:t>
       </w:r>
@@ -5845,40 +6992,9 @@
         <w:rPr>
           <w:rFonts w:ascii="Consolas" w:hAnsi="Consolas"/>
           <w:szCs w:val="20"/>
-        </w:rPr>
-        <w:t xml:space="preserve"> </w:t>
-      </w:r>
-      <w:proofErr w:type="spellStart"/>
-      <w:r>
-        <w:rPr>
-          <w:rFonts w:ascii="Consolas" w:hAnsi="Consolas"/>
-          <w:szCs w:val="20"/>
-        </w:rPr>
-        <w:t>from</w:t>
-      </w:r>
-      <w:proofErr w:type="spellEnd"/>
-      <w:r>
-        <w:rPr>
-          <w:rFonts w:ascii="Consolas" w:hAnsi="Consolas"/>
-          <w:szCs w:val="20"/>
-        </w:rPr>
-        <w:t xml:space="preserve"> </w:t>
-      </w:r>
-      <w:proofErr w:type="spellStart"/>
-      <w:r>
-        <w:rPr>
-          <w:rFonts w:ascii="Consolas" w:hAnsi="Consolas"/>
-          <w:szCs w:val="20"/>
-        </w:rPr>
-        <w:t>users</w:t>
-      </w:r>
-      <w:proofErr w:type="spellEnd"/>
-      <w:r>
-        <w:rPr>
-          <w:rFonts w:ascii="Consolas" w:hAnsi="Consolas"/>
-          <w:szCs w:val="20"/>
-        </w:rPr>
-        <w:t>#</w:t>
+          <w:lang w:val="en-US"/>
+        </w:rPr>
+        <w:t xml:space="preserve"> from users#</w:t>
       </w:r>
     </w:p>
     <w:p>
@@ -5915,6 +7031,7 @@
       <w:r>
         <w:rPr>
           <w:rFonts w:ascii="Open Sans" w:hAnsi="Open Sans" w:cs="Arial"/>
+          <w:noProof/>
           <w:sz w:val="22"/>
           <w:szCs w:val="22"/>
         </w:rPr>
@@ -6007,6 +7124,7 @@
       <w:r>
         <w:rPr>
           <w:rFonts w:ascii="Open Sans" w:hAnsi="Open Sans" w:cs="Arial"/>
+          <w:noProof/>
           <w:sz w:val="22"/>
           <w:szCs w:val="22"/>
         </w:rPr>
@@ -6083,6 +7201,7 @@
         <w:pStyle w:val="CGHeading3-outlined"/>
         <w:spacing w:before="0"/>
       </w:pPr>
+      <w:bookmarkStart w:id="11" w:name="_Toc73960199"/>
       <w:r>
         <w:lastRenderedPageBreak/>
         <w:t>A2</w:t>
@@ -6099,6 +7218,7 @@
       <w:r>
         <w:t xml:space="preserve"> Pérdida de autenticación y gestión de sesiones (Broken Authentication)</w:t>
       </w:r>
+      <w:bookmarkEnd w:id="11"/>
     </w:p>
     <w:p>
       <w:pPr>
@@ -6198,6 +7318,7 @@
       <w:r>
         <w:rPr>
           <w:rFonts w:ascii="Arial" w:hAnsi="Arial" w:cs="Arial"/>
+          <w:noProof/>
         </w:rPr>
         <w:drawing>
           <wp:inline distT="0" distB="0" distL="0" distR="0" wp14:anchorId="5ABE6E8D" wp14:editId="37DABADA">
@@ -6282,6 +7403,7 @@
       <w:r>
         <w:rPr>
           <w:rFonts w:ascii="Arial" w:hAnsi="Arial" w:cs="Arial"/>
+          <w:noProof/>
         </w:rPr>
         <w:drawing>
           <wp:inline distT="0" distB="0" distL="0" distR="0" wp14:anchorId="2145D84B" wp14:editId="7F28203E">
@@ -6348,6 +7470,7 @@
       <w:r>
         <w:rPr>
           <w:rFonts w:ascii="Arial" w:hAnsi="Arial" w:cs="Arial"/>
+          <w:noProof/>
         </w:rPr>
         <w:drawing>
           <wp:inline distT="0" distB="0" distL="0" distR="0" wp14:anchorId="7D46CEE5" wp14:editId="5182A6AA">
@@ -6397,6 +7520,7 @@
         </w:rPr>
       </w:pPr>
       <w:r>
+        <w:lastRenderedPageBreak/>
         <w:br w:type="page"/>
       </w:r>
     </w:p>
@@ -6410,6 +7534,7 @@
         </w:rPr>
       </w:pPr>
       <w:hyperlink r:id="rId36" w:tooltip="A3_2017-Sensitive Data Exposure" w:history="1">
+        <w:bookmarkStart w:id="12" w:name="_Toc73960200"/>
         <w:r>
           <w:t>A3:2017</w:t>
         </w:r>
@@ -6435,6 +7560,7 @@
         <w:r>
           <w:t>)</w:t>
         </w:r>
+        <w:bookmarkEnd w:id="12"/>
       </w:hyperlink>
     </w:p>
     <w:p>
@@ -6534,6 +7660,7 @@
         </w:rPr>
       </w:pPr>
       <w:hyperlink r:id="rId37" w:tooltip="A4_2017-XML External Entities (XXE)" w:history="1">
+        <w:bookmarkStart w:id="13" w:name="_Toc73960201"/>
         <w:r>
           <w:rPr>
             <w:lang w:val="en-US"/>
@@ -6564,6 +7691,7 @@
           </w:rPr>
           <w:t>XML External Entities (XXE)</w:t>
         </w:r>
+        <w:bookmarkEnd w:id="13"/>
       </w:hyperlink>
     </w:p>
     <w:p>
@@ -7899,15 +9027,15 @@
           <w:rFonts w:ascii="Open Sans" w:hAnsi="Open Sans"/>
           <w:sz w:val="22"/>
           <w:szCs w:val="22"/>
-          <w:lang w:val="es-ES"/>
-        </w:rPr>
-      </w:pPr>
-      <w:r>
-        <w:rPr>
-          <w:rFonts w:ascii="Open Sans" w:hAnsi="Open Sans"/>
-          <w:sz w:val="22"/>
-          <w:szCs w:val="22"/>
-          <w:lang w:val="es-ES"/>
+          <w:lang w:val="en-US"/>
+        </w:rPr>
+      </w:pPr>
+      <w:r>
+        <w:rPr>
+          <w:rFonts w:ascii="Open Sans" w:hAnsi="Open Sans"/>
+          <w:sz w:val="22"/>
+          <w:szCs w:val="22"/>
+          <w:lang w:val="en-US"/>
         </w:rPr>
         <w:br w:type="page"/>
       </w:r>
@@ -8191,6 +9319,7 @@
         </w:rPr>
       </w:pPr>
       <w:hyperlink r:id="rId39" w:tooltip="A5_2017-Broken Access Control" w:history="1">
+        <w:bookmarkStart w:id="14" w:name="_Toc73960202"/>
         <w:r>
           <w:t>A5:2017</w:t>
         </w:r>
@@ -8200,6 +9329,7 @@
         <w:r>
           <w:t>- Pérdida de control de acceso (Broken Access Control)</w:t>
         </w:r>
+        <w:bookmarkEnd w:id="14"/>
       </w:hyperlink>
     </w:p>
     <w:p>
@@ -8273,6 +9403,7 @@
         <w:spacing w:before="0"/>
       </w:pPr>
       <w:hyperlink r:id="rId40" w:tooltip="A6_2017-Security Misconfiguration" w:history="1">
+        <w:bookmarkStart w:id="15" w:name="_Toc73960203"/>
         <w:r>
           <w:t>A6:2017</w:t>
         </w:r>
@@ -8282,6 +9413,7 @@
         <w:r>
           <w:t>- Configuración de seguridad incorrecta (Security Misconfiguration)</w:t>
         </w:r>
+        <w:bookmarkEnd w:id="15"/>
       </w:hyperlink>
     </w:p>
     <w:p>
@@ -8380,6 +9512,7 @@
         <w:spacing w:before="0"/>
       </w:pPr>
       <w:hyperlink r:id="rId41" w:tooltip="A7_2017-Cross-Site Scripting (XSS)" w:history="1">
+        <w:bookmarkStart w:id="16" w:name="_Toc73960204"/>
         <w:r>
           <w:t>A7:2017</w:t>
         </w:r>
@@ -8389,6 +9522,7 @@
         <w:r>
           <w:t>- Secuencia de comando de sitios cruzados (XSS)</w:t>
         </w:r>
+        <w:bookmarkEnd w:id="16"/>
       </w:hyperlink>
     </w:p>
     <w:p>
@@ -8494,6 +9628,7 @@
       <w:r>
         <w:rPr>
           <w:rFonts w:ascii="LiberationSans" w:hAnsi="LiberationSans"/>
+          <w:noProof/>
           <w:color w:val="000000"/>
           <w:sz w:val="18"/>
           <w:szCs w:val="18"/>
@@ -8608,6 +9743,9 @@
         <w:jc w:val="left"/>
       </w:pPr>
       <w:r>
+        <w:rPr>
+          <w:noProof/>
+        </w:rPr>
         <w:drawing>
           <wp:inline distT="0" distB="0" distL="0" distR="0" wp14:anchorId="74D8BC57" wp14:editId="132E8403">
             <wp:extent cx="6480810" cy="2134870"/>
@@ -8759,6 +9897,7 @@
         </w:rPr>
       </w:pPr>
       <w:hyperlink r:id="rId44" w:tooltip="A8_2017-Insecure Deserialization" w:history="1">
+        <w:bookmarkStart w:id="17" w:name="_Toc73960205"/>
         <w:r>
           <w:t>A8:2017</w:t>
         </w:r>
@@ -8768,6 +9907,7 @@
         <w:r>
           <w:t>- Deserialización insegura (Insecure Deserialization)</w:t>
         </w:r>
+        <w:bookmarkEnd w:id="17"/>
       </w:hyperlink>
       <w:r>
         <w:rPr>
@@ -10572,7 +11712,7 @@
           <w:color w:val="D4D4D4"/>
           <w:sz w:val="21"/>
           <w:szCs w:val="21"/>
-          <w:lang w:val="en-US" w:eastAsia="es-ES"/>
+          <w:lang w:val="es-ES" w:eastAsia="es-ES"/>
         </w:rPr>
       </w:pPr>
       <w:r>
@@ -10592,7 +11732,7 @@
           <w:color w:val="4EC9B0"/>
           <w:sz w:val="21"/>
           <w:szCs w:val="21"/>
-          <w:lang w:val="en-US" w:eastAsia="es-ES"/>
+          <w:lang w:val="es-ES" w:eastAsia="es-ES"/>
         </w:rPr>
         <w:t>System</w:t>
       </w:r>
@@ -10602,7 +11742,7 @@
           <w:color w:val="D4D4D4"/>
           <w:sz w:val="21"/>
           <w:szCs w:val="21"/>
-          <w:lang w:val="en-US" w:eastAsia="es-ES"/>
+          <w:lang w:val="es-ES" w:eastAsia="es-ES"/>
         </w:rPr>
         <w:t>.</w:t>
       </w:r>
@@ -10612,7 +11752,7 @@
           <w:color w:val="9CDCFE"/>
           <w:sz w:val="21"/>
           <w:szCs w:val="21"/>
-          <w:lang w:val="en-US" w:eastAsia="es-ES"/>
+          <w:lang w:val="es-ES" w:eastAsia="es-ES"/>
         </w:rPr>
         <w:t>out</w:t>
       </w:r>
@@ -10622,7 +11762,7 @@
           <w:color w:val="D4D4D4"/>
           <w:sz w:val="21"/>
           <w:szCs w:val="21"/>
-          <w:lang w:val="en-US" w:eastAsia="es-ES"/>
+          <w:lang w:val="es-ES" w:eastAsia="es-ES"/>
         </w:rPr>
         <w:t>.</w:t>
       </w:r>
@@ -10632,7 +11772,7 @@
           <w:color w:val="DCDCAA"/>
           <w:sz w:val="21"/>
           <w:szCs w:val="21"/>
-          <w:lang w:val="en-US" w:eastAsia="es-ES"/>
+          <w:lang w:val="es-ES" w:eastAsia="es-ES"/>
         </w:rPr>
         <w:t>println</w:t>
       </w:r>
@@ -10643,32 +11783,32 @@
           <w:color w:val="D4D4D4"/>
           <w:sz w:val="21"/>
           <w:szCs w:val="21"/>
-          <w:lang w:val="en-US" w:eastAsia="es-ES"/>
+          <w:lang w:val="es-ES" w:eastAsia="es-ES"/>
         </w:rPr>
         <w:t>(</w:t>
       </w:r>
+      <w:proofErr w:type="spellStart"/>
       <w:r>
         <w:rPr>
           <w:rFonts w:ascii="Consolas" w:hAnsi="Consolas"/>
           <w:color w:val="9CDCFE"/>
           <w:sz w:val="21"/>
           <w:szCs w:val="21"/>
-          <w:lang w:val="en-US" w:eastAsia="es-ES"/>
+          <w:lang w:val="es-ES" w:eastAsia="es-ES"/>
         </w:rPr>
         <w:t>payload</w:t>
       </w:r>
-      <w:proofErr w:type="gramStart"/>
+      <w:proofErr w:type="spellEnd"/>
       <w:r>
         <w:rPr>
           <w:rFonts w:ascii="Consolas" w:hAnsi="Consolas"/>
           <w:color w:val="D4D4D4"/>
           <w:sz w:val="21"/>
           <w:szCs w:val="21"/>
-          <w:lang w:val="en-US" w:eastAsia="es-ES"/>
+          <w:lang w:val="es-ES" w:eastAsia="es-ES"/>
         </w:rPr>
         <w:t>);</w:t>
       </w:r>
-      <w:proofErr w:type="gramEnd"/>
     </w:p>
     <w:p>
       <w:pPr>
@@ -10680,7 +11820,7 @@
           <w:color w:val="D4D4D4"/>
           <w:sz w:val="21"/>
           <w:szCs w:val="21"/>
-          <w:lang w:val="en-US" w:eastAsia="es-ES"/>
+          <w:lang w:val="es-ES" w:eastAsia="es-ES"/>
         </w:rPr>
       </w:pPr>
       <w:r>
@@ -10689,7 +11829,7 @@
           <w:color w:val="D4D4D4"/>
           <w:sz w:val="21"/>
           <w:szCs w:val="21"/>
-          <w:lang w:val="en-US" w:eastAsia="es-ES"/>
+          <w:lang w:val="es-ES" w:eastAsia="es-ES"/>
         </w:rPr>
         <w:t>    }</w:t>
       </w:r>
@@ -10704,7 +11844,7 @@
           <w:color w:val="D4D4D4"/>
           <w:sz w:val="21"/>
           <w:szCs w:val="21"/>
-          <w:lang w:val="en-US" w:eastAsia="es-ES"/>
+          <w:lang w:val="es-ES" w:eastAsia="es-ES"/>
         </w:rPr>
       </w:pPr>
       <w:r>
@@ -10713,7 +11853,7 @@
           <w:color w:val="D4D4D4"/>
           <w:sz w:val="21"/>
           <w:szCs w:val="21"/>
-          <w:lang w:val="en-US" w:eastAsia="es-ES"/>
+          <w:lang w:val="es-ES" w:eastAsia="es-ES"/>
         </w:rPr>
         <w:t>}</w:t>
       </w:r>
@@ -10817,6 +11957,7 @@
         </w:rPr>
       </w:pPr>
       <w:hyperlink r:id="rId45" w:tooltip="A9_2017-Using Components with Known Vulnerabilities" w:history="1">
+        <w:bookmarkStart w:id="18" w:name="_Toc73960206"/>
         <w:r>
           <w:t>A9:2017</w:t>
         </w:r>
@@ -10826,6 +11967,7 @@
         <w:r>
           <w:t>- Uso de componentes con vulnerabilidades conocidas</w:t>
         </w:r>
+        <w:bookmarkEnd w:id="18"/>
       </w:hyperlink>
     </w:p>
     <w:p>
@@ -10894,6 +12036,7 @@
         </w:rPr>
       </w:pPr>
       <w:hyperlink r:id="rId46" w:tooltip="A10_2017-Insufficient Logging &amp; Monitoring" w:history="1">
+        <w:bookmarkStart w:id="19" w:name="_Toc73960207"/>
         <w:r>
           <w:t>A10:2017</w:t>
         </w:r>
@@ -10903,6 +12046,7 @@
         <w:r>
           <w:t>- Registro y monitoreo insuficientes</w:t>
         </w:r>
+        <w:bookmarkEnd w:id="19"/>
       </w:hyperlink>
     </w:p>
     <w:p>
@@ -10985,8 +12129,7 @@
           <w:lang w:val="es-ES_tradnl"/>
         </w:rPr>
       </w:pPr>
-      <w:bookmarkStart w:id="10" w:name="_Toc72744218"/>
-      <w:bookmarkEnd w:id="9"/>
+      <w:bookmarkStart w:id="20" w:name="_Toc73960208"/>
       <w:r>
         <w:rPr>
           <w:lang w:val="es-ES_tradnl"/>
@@ -11006,7 +12149,7 @@
         </w:rPr>
         <w:t>.</w:t>
       </w:r>
-      <w:bookmarkEnd w:id="10"/>
+      <w:bookmarkEnd w:id="20"/>
       <w:r>
         <w:rPr>
           <w:lang w:val="es-ES_tradnl"/>
@@ -11815,12 +12958,12 @@
         <w:pStyle w:val="CGHeading3-outlined"/>
         <w:spacing w:before="0"/>
       </w:pPr>
-      <w:bookmarkStart w:id="11" w:name="_Toc72744219"/>
+      <w:bookmarkStart w:id="21" w:name="_Toc73960209"/>
       <w:r>
         <w:lastRenderedPageBreak/>
         <w:t>Herramientas Análisis estático de código.</w:t>
       </w:r>
-      <w:bookmarkEnd w:id="11"/>
+      <w:bookmarkEnd w:id="21"/>
     </w:p>
     <w:p>
       <w:pPr>
@@ -12614,7 +13757,7 @@
           <w:footerReference w:type="first" r:id="rId50"/>
           <w:type w:val="continuous"/>
           <w:pgSz w:w="11907" w:h="16839" w:code="9"/>
-          <w:pgMar w:top="0" w:right="850" w:bottom="1043" w:left="851" w:header="720" w:footer="720" w:gutter="0"/>
+          <w:pgMar w:top="1816" w:right="850" w:bottom="1043" w:left="851" w:header="720" w:footer="720" w:gutter="0"/>
           <w:cols w:space="720"/>
           <w:titlePg/>
           <w:docGrid w:linePitch="360"/>
@@ -13395,7 +14538,7 @@
         </w:rPr>
         <w:t xml:space="preserve"> intenta detectar vulnerabilidades divulgadas públicamente contenidas en las dependencias de un proyecto. Para ello, determina si existe un identificador de enumeración de plataforma común (CPE) para una dependencia determinada. Si lo encuentra, generará un informe vinculado a las entradas </w:t>
       </w:r>
-      <w:bookmarkStart w:id="12" w:name="Glosario"/>
+      <w:bookmarkStart w:id="22" w:name="Glosario"/>
       <w:r>
         <w:rPr>
           <w:rFonts w:ascii="Open Sans" w:hAnsi="Open Sans"/>
@@ -13475,7 +14618,7 @@
         </w:rPr>
         <w:t xml:space="preserve"> </w:t>
       </w:r>
-      <w:bookmarkEnd w:id="12"/>
+      <w:bookmarkEnd w:id="22"/>
       <w:r>
         <w:rPr>
           <w:rFonts w:ascii="Open Sans" w:hAnsi="Open Sans"/>
@@ -14061,49 +15204,10 @@
           <w:color w:val="D4D4D4"/>
           <w:sz w:val="21"/>
           <w:szCs w:val="21"/>
-          <w:lang w:val="en-US" w:eastAsia="es-ES"/>
-        </w:rPr>
-      </w:pPr>
-      <w:r>
-        <w:rPr>
-          <w:rFonts w:ascii="Consolas" w:hAnsi="Consolas"/>
-          <w:color w:val="D4D4D4"/>
-          <w:sz w:val="21"/>
-          <w:szCs w:val="21"/>
-          <w:lang w:val="en-US" w:eastAsia="es-ES"/>
-        </w:rPr>
-        <w:t>  dependency-check.bat </w:t>
-      </w:r>
-    </w:p>
-    <w:p>
-      <w:pPr>
-        <w:shd w:val="clear" w:color="auto" w:fill="1E1E1E"/>
-        <w:spacing w:before="0" w:after="0" w:line="285" w:lineRule="atLeast"/>
-        <w:ind w:left="709" w:right="567"/>
-        <w:rPr>
-          <w:rFonts w:ascii="Consolas" w:hAnsi="Consolas"/>
-          <w:color w:val="D4D4D4"/>
-          <w:sz w:val="21"/>
-          <w:szCs w:val="21"/>
-          <w:lang w:val="en-US" w:eastAsia="es-ES"/>
-        </w:rPr>
-      </w:pPr>
-      <w:r>
-        <w:rPr>
-          <w:rFonts w:ascii="Consolas" w:hAnsi="Consolas"/>
-          <w:color w:val="D4D4D4"/>
-          <w:sz w:val="21"/>
-          <w:szCs w:val="21"/>
-          <w:lang w:val="en-US" w:eastAsia="es-ES"/>
-        </w:rPr>
-        <w:t>      --project "juice-shop" </w:t>
-      </w:r>
-    </w:p>
-    <w:p>
-      <w:pPr>
-        <w:shd w:val="clear" w:color="auto" w:fill="1E1E1E"/>
-        <w:spacing w:before="0" w:after="0" w:line="285" w:lineRule="atLeast"/>
-        <w:ind w:left="709" w:right="567"/>
+          <w:lang w:val="es-ES" w:eastAsia="es-ES"/>
+        </w:rPr>
+      </w:pPr>
+      <w:r>
         <w:rPr>
           <w:rFonts w:ascii="Consolas" w:hAnsi="Consolas"/>
           <w:color w:val="D4D4D4"/>
@@ -14111,8 +15215,14 @@
           <w:szCs w:val="21"/>
           <w:lang w:val="es-ES" w:eastAsia="es-ES"/>
         </w:rPr>
-      </w:pPr>
-      <w:r>
+        <w:t>  dependency-check.bat </w:t>
+      </w:r>
+    </w:p>
+    <w:p>
+      <w:pPr>
+        <w:shd w:val="clear" w:color="auto" w:fill="1E1E1E"/>
+        <w:spacing w:before="0" w:after="0" w:line="285" w:lineRule="atLeast"/>
+        <w:ind w:left="709" w:right="567"/>
         <w:rPr>
           <w:rFonts w:ascii="Consolas" w:hAnsi="Consolas"/>
           <w:color w:val="D4D4D4"/>
@@ -14120,8 +15230,7 @@
           <w:szCs w:val="21"/>
           <w:lang w:val="en-US" w:eastAsia="es-ES"/>
         </w:rPr>
-        <w:t>      </w:t>
-      </w:r>
+      </w:pPr>
       <w:r>
         <w:rPr>
           <w:rFonts w:ascii="Consolas" w:hAnsi="Consolas"/>
@@ -14130,29 +15239,51 @@
           <w:szCs w:val="21"/>
           <w:lang w:val="es-ES" w:eastAsia="es-ES"/>
         </w:rPr>
-        <w:t>--</w:t>
-      </w:r>
-      <w:proofErr w:type="spellStart"/>
+        <w:t>      </w:t>
+      </w:r>
       <w:r>
         <w:rPr>
           <w:rFonts w:ascii="Consolas" w:hAnsi="Consolas"/>
           <w:color w:val="D4D4D4"/>
           <w:sz w:val="21"/>
           <w:szCs w:val="21"/>
-          <w:lang w:val="es-ES" w:eastAsia="es-ES"/>
-        </w:rPr>
-        <w:t>scan</w:t>
-      </w:r>
-      <w:proofErr w:type="spellEnd"/>
-      <w:r>
+          <w:lang w:val="en-US" w:eastAsia="es-ES"/>
+        </w:rPr>
+        <w:t>--project "juice-shop" </w:t>
+      </w:r>
+    </w:p>
+    <w:p>
+      <w:pPr>
+        <w:shd w:val="clear" w:color="auto" w:fill="1E1E1E"/>
+        <w:spacing w:before="0" w:after="0" w:line="285" w:lineRule="atLeast"/>
+        <w:ind w:left="709" w:right="567"/>
         <w:rPr>
           <w:rFonts w:ascii="Consolas" w:hAnsi="Consolas"/>
           <w:color w:val="D4D4D4"/>
           <w:sz w:val="21"/>
           <w:szCs w:val="21"/>
-          <w:lang w:val="es-ES" w:eastAsia="es-ES"/>
-        </w:rPr>
-        <w:t> "D:\CodigoAnalisis\Seguridad\juice-shop\node_modules" </w:t>
+          <w:lang w:val="en-US" w:eastAsia="es-ES"/>
+        </w:rPr>
+      </w:pPr>
+      <w:r>
+        <w:rPr>
+          <w:rFonts w:ascii="Consolas" w:hAnsi="Consolas"/>
+          <w:color w:val="D4D4D4"/>
+          <w:sz w:val="21"/>
+          <w:szCs w:val="21"/>
+          <w:lang w:val="en-US" w:eastAsia="es-ES"/>
+        </w:rPr>
+        <w:t>      </w:t>
+      </w:r>
+      <w:r>
+        <w:rPr>
+          <w:rFonts w:ascii="Consolas" w:hAnsi="Consolas"/>
+          <w:color w:val="D4D4D4"/>
+          <w:sz w:val="21"/>
+          <w:szCs w:val="21"/>
+          <w:lang w:val="en-US" w:eastAsia="es-ES"/>
+        </w:rPr>
+        <w:t>--scan "D:\CodigoAnalisis\Seguridad\juice-shop\node_modules" </w:t>
       </w:r>
     </w:p>
     <w:p>
@@ -14165,7 +15296,7 @@
           <w:color w:val="D4D4D4"/>
           <w:sz w:val="21"/>
           <w:szCs w:val="21"/>
-          <w:lang w:val="es-ES" w:eastAsia="es-ES"/>
+          <w:lang w:val="en-US" w:eastAsia="es-ES"/>
         </w:rPr>
       </w:pPr>
       <w:r>
@@ -14174,31 +15305,9 @@
           <w:color w:val="D4D4D4"/>
           <w:sz w:val="21"/>
           <w:szCs w:val="21"/>
-          <w:lang w:val="es-ES" w:eastAsia="es-ES"/>
-        </w:rPr>
-        <w:t>      --</w:t>
-      </w:r>
-      <w:proofErr w:type="spellStart"/>
-      <w:r>
-        <w:rPr>
-          <w:rFonts w:ascii="Consolas" w:hAnsi="Consolas"/>
-          <w:color w:val="D4D4D4"/>
-          <w:sz w:val="21"/>
-          <w:szCs w:val="21"/>
-          <w:lang w:val="es-ES" w:eastAsia="es-ES"/>
-        </w:rPr>
-        <w:t>out</w:t>
-      </w:r>
-      <w:proofErr w:type="spellEnd"/>
-      <w:r>
-        <w:rPr>
-          <w:rFonts w:ascii="Consolas" w:hAnsi="Consolas"/>
-          <w:color w:val="D4D4D4"/>
-          <w:sz w:val="21"/>
-          <w:szCs w:val="21"/>
-          <w:lang w:val="es-ES" w:eastAsia="es-ES"/>
-        </w:rPr>
-        <w:t> "D:\CodigoAnalisis\Seguridad\WebGoat.NET\reports" </w:t>
+          <w:lang w:val="en-US" w:eastAsia="es-ES"/>
+        </w:rPr>
+        <w:t>      --out "D:\CodigoAnalisis\Seguridad\WebGoat.NET\reports" </w:t>
       </w:r>
     </w:p>
     <w:p>
@@ -14212,6 +15321,7 @@
           <w:rFonts w:ascii="Open Sans" w:hAnsi="Open Sans"/>
           <w:sz w:val="22"/>
           <w:szCs w:val="22"/>
+          <w:lang w:val="en-US"/>
         </w:rPr>
       </w:pPr>
     </w:p>
@@ -14223,12 +15333,16 @@
           <w:rFonts w:ascii="Open Sans" w:hAnsi="Open Sans"/>
           <w:sz w:val="22"/>
           <w:szCs w:val="22"/>
+          <w:lang w:val="en-US"/>
         </w:rPr>
       </w:pPr>
     </w:p>
     <w:p>
       <w:pPr>
         <w:pStyle w:val="CGBodytext"/>
+        <w:rPr>
+          <w:lang w:val="en-US"/>
+        </w:rPr>
       </w:pPr>
     </w:p>
     <w:p>
@@ -14238,10 +15352,13 @@
           <w:rFonts w:ascii="Verdana" w:hAnsi="Verdana"/>
           <w:color w:val="12ABDB" w:themeColor="accent2"/>
           <w:sz w:val="24"/>
-          <w:lang w:val="es-ES"/>
-        </w:rPr>
-      </w:pPr>
-      <w:r>
+          <w:lang w:val="en-US"/>
+        </w:rPr>
+      </w:pPr>
+      <w:r>
+        <w:rPr>
+          <w:lang w:val="en-US"/>
+        </w:rPr>
         <w:br w:type="page"/>
       </w:r>
     </w:p>
@@ -14250,7 +15367,7 @@
         <w:pStyle w:val="CGHeading3-outlined"/>
         <w:spacing w:before="0"/>
       </w:pPr>
-      <w:bookmarkStart w:id="13" w:name="_Toc72744220"/>
+      <w:bookmarkStart w:id="23" w:name="_Toc73960210"/>
       <w:r>
         <w:lastRenderedPageBreak/>
         <w:t xml:space="preserve">Herramientas </w:t>
@@ -14261,7 +15378,7 @@
       <w:r>
         <w:t>.</w:t>
       </w:r>
-      <w:bookmarkEnd w:id="13"/>
+      <w:bookmarkEnd w:id="23"/>
     </w:p>
     <w:p>
       <w:pPr>
@@ -14274,8 +15391,8 @@
           <w:szCs w:val="22"/>
         </w:rPr>
       </w:pPr>
-      <w:bookmarkStart w:id="14" w:name="_Hlk72919210"/>
-      <w:bookmarkStart w:id="15" w:name="_Hlk50981685"/>
+      <w:bookmarkStart w:id="24" w:name="_Hlk72919210"/>
+      <w:bookmarkStart w:id="25" w:name="_Hlk50981685"/>
       <w:r>
         <w:rPr>
           <w:rFonts w:ascii="Open Sans" w:hAnsi="Open Sans"/>
@@ -14384,7 +15501,7 @@
         <w:t>orientados a empresas, se caracteriza por ser de código abierto y totalmente gratuita.</w:t>
       </w:r>
     </w:p>
-    <w:bookmarkEnd w:id="14"/>
+    <w:bookmarkEnd w:id="24"/>
     <w:p>
       <w:pPr>
         <w:pStyle w:val="CGBodytext"/>
@@ -15042,7 +16159,7 @@
         </w:rPr>
         <w:t xml:space="preserve"> la batería de pruebas a realizar.</w:t>
       </w:r>
-      <w:bookmarkEnd w:id="15"/>
+      <w:bookmarkEnd w:id="25"/>
     </w:p>
     <w:p>
       <w:pPr>
@@ -15050,22 +16167,25 @@
         <w:spacing w:before="120" w:after="240"/>
         <w:ind w:left="357" w:hanging="357"/>
       </w:pPr>
-      <w:bookmarkStart w:id="16" w:name="_Toc72744221"/>
+      <w:bookmarkStart w:id="26" w:name="_Toc73960211"/>
       <w:r>
         <w:lastRenderedPageBreak/>
         <w:t>Diseño solución técnica</w:t>
       </w:r>
+      <w:bookmarkEnd w:id="26"/>
     </w:p>
     <w:p>
       <w:pPr>
         <w:pStyle w:val="CGHeading2-outlined1"/>
       </w:pPr>
+      <w:bookmarkStart w:id="27" w:name="_Toc73960212"/>
       <w:r>
         <w:t>Metodología</w:t>
       </w:r>
       <w:r>
         <w:t xml:space="preserve"> de pruebas</w:t>
       </w:r>
+      <w:bookmarkEnd w:id="27"/>
     </w:p>
     <w:p>
       <w:pPr>
@@ -15102,7 +16222,27 @@
             <w:sz w:val="22"/>
             <w:szCs w:val="22"/>
           </w:rPr>
-          <w:t xml:space="preserve">OWASP Application Security </w:t>
+          <w:t xml:space="preserve">OWASP </w:t>
+        </w:r>
+        <w:proofErr w:type="spellStart"/>
+        <w:r>
+          <w:rPr>
+            <w:rStyle w:val="Hyperlink"/>
+            <w:rFonts w:ascii="Open Sans" w:hAnsi="Open Sans"/>
+            <w:sz w:val="22"/>
+            <w:szCs w:val="22"/>
+          </w:rPr>
+          <w:t>Application</w:t>
+        </w:r>
+        <w:proofErr w:type="spellEnd"/>
+        <w:r>
+          <w:rPr>
+            <w:rStyle w:val="Hyperlink"/>
+            <w:rFonts w:ascii="Open Sans" w:hAnsi="Open Sans"/>
+            <w:sz w:val="22"/>
+            <w:szCs w:val="22"/>
+          </w:rPr>
+          <w:t xml:space="preserve"> Security </w:t>
         </w:r>
         <w:proofErr w:type="spellStart"/>
         <w:r>
@@ -15189,16 +16329,14 @@
         </w:rPr>
         <w:t xml:space="preserve">Para abordar el proceso de pentesting los dividiremos en </w:t>
       </w:r>
-      <w:proofErr w:type="gramStart"/>
-      <w:r>
-        <w:rPr>
-          <w:rFonts w:ascii="Open Sans" w:hAnsi="Open Sans"/>
-          <w:sz w:val="22"/>
-          <w:szCs w:val="22"/>
-        </w:rPr>
-        <w:t>las fase</w:t>
-      </w:r>
-      <w:proofErr w:type="gramEnd"/>
+      <w:r>
+        <w:rPr>
+          <w:rFonts w:ascii="Open Sans" w:hAnsi="Open Sans"/>
+          <w:sz w:val="22"/>
+          <w:szCs w:val="22"/>
+        </w:rPr>
+        <w:t>las fases</w:t>
+      </w:r>
       <w:r>
         <w:rPr>
           <w:rFonts w:ascii="Open Sans" w:hAnsi="Open Sans"/>
@@ -15245,22 +16383,14 @@
           <w:sz w:val="22"/>
           <w:szCs w:val="22"/>
         </w:rPr>
-        <w:instrText xml:space="preserve"> REF _Ref73633443 \r \h </w:instrText>
-      </w:r>
-      <w:r>
-        <w:rPr>
-          <w:rFonts w:ascii="Open Sans" w:hAnsi="Open Sans"/>
-          <w:sz w:val="22"/>
-          <w:szCs w:val="22"/>
-        </w:rPr>
-      </w:r>
-      <w:r>
-        <w:rPr>
-          <w:rFonts w:ascii="Open Sans" w:hAnsi="Open Sans"/>
-          <w:sz w:val="22"/>
-          <w:szCs w:val="22"/>
-        </w:rPr>
-        <w:instrText xml:space="preserve"> \* MERGEFORMAT </w:instrText>
+        <w:instrText xml:space="preserve"> REF _Ref73633443 \r \h  \* MERGEFORMAT </w:instrText>
+      </w:r>
+      <w:r>
+        <w:rPr>
+          <w:rFonts w:ascii="Open Sans" w:hAnsi="Open Sans"/>
+          <w:sz w:val="22"/>
+          <w:szCs w:val="22"/>
+        </w:rPr>
       </w:r>
       <w:r>
         <w:rPr>
@@ -15546,7 +16676,7 @@
           <w:szCs w:val="22"/>
         </w:rPr>
       </w:pPr>
-      <w:bookmarkStart w:id="17" w:name="_Hlk73612409"/>
+      <w:bookmarkStart w:id="28" w:name="_Hlk73612409"/>
       <w:r>
         <w:rPr>
           <w:rFonts w:ascii="Open Sans" w:hAnsi="Open Sans"/>
@@ -15678,7 +16808,7 @@
         <w:t xml:space="preserve"> A partir del escáner regular, para obtener el reporte definitivo después de revisar los errores encontrados para descartar los no relevantes y los falsos positivos.</w:t>
       </w:r>
     </w:p>
-    <w:bookmarkEnd w:id="17"/>
+    <w:bookmarkEnd w:id="28"/>
     <w:p>
       <w:pPr>
         <w:pStyle w:val="CGBodytext"/>
@@ -15891,36 +17021,756 @@
     </w:p>
     <w:p>
       <w:pPr>
-        <w:pStyle w:val="ListParagraph"/>
         <w:spacing w:before="0" w:after="0"/>
-        <w:ind w:left="1038"/>
-        <w:rPr>
-          <w:rFonts w:ascii="Open Sans" w:hAnsi="Open Sans"/>
-          <w:szCs w:val="22"/>
-        </w:rPr>
-      </w:pPr>
+        <w:rPr>
+          <w:rFonts w:ascii="Verdana" w:hAnsi="Verdana"/>
+          <w:color w:val="12ABDB" w:themeColor="accent2"/>
+          <w:sz w:val="24"/>
+          <w:lang w:val="es-ES"/>
+        </w:rPr>
+      </w:pPr>
+      <w:r>
+        <w:br w:type="page"/>
+      </w:r>
+    </w:p>
+    <w:p>
+      <w:pPr>
+        <w:pStyle w:val="CGHeading3-outlined"/>
+        <w:rPr>
+          <w:rFonts w:ascii="Open Sans" w:hAnsi="Open Sans"/>
+          <w:szCs w:val="22"/>
+        </w:rPr>
+      </w:pPr>
+      <w:bookmarkStart w:id="29" w:name="_Toc73960213"/>
+      <w:r>
+        <w:lastRenderedPageBreak/>
+        <w:t>Generación reporte análisis estático de código</w:t>
+      </w:r>
+      <w:bookmarkEnd w:id="29"/>
     </w:p>
     <w:p>
       <w:pPr>
         <w:pStyle w:val="CGBodytext"/>
-        <w:rPr>
-          <w:color w:val="12ABDB" w:themeColor="accent2"/>
-          <w:sz w:val="28"/>
-        </w:rPr>
-      </w:pPr>
-      <w:r>
+        <w:ind w:firstLine="284"/>
+        <w:rPr>
+          <w:rFonts w:ascii="Open Sans" w:hAnsi="Open Sans"/>
+          <w:sz w:val="22"/>
+          <w:szCs w:val="22"/>
+        </w:rPr>
+      </w:pPr>
+      <w:r>
+        <w:rPr>
+          <w:rFonts w:ascii="Open Sans" w:hAnsi="Open Sans"/>
+          <w:sz w:val="22"/>
+          <w:szCs w:val="22"/>
+        </w:rPr>
+        <w:t>Pa</w:t>
+      </w:r>
+      <w:r>
+        <w:rPr>
+          <w:rFonts w:ascii="Open Sans" w:hAnsi="Open Sans"/>
+          <w:sz w:val="22"/>
+          <w:szCs w:val="22"/>
+        </w:rPr>
+        <w:t xml:space="preserve">ra generar los reportes de análisis estático de código nos ayudaremos de una pequeña utilidad creada en Python, que hemos denominado </w:t>
+      </w:r>
+      <w:r>
+        <w:rPr>
+          <w:rFonts w:ascii="Open Sans" w:hAnsi="Open Sans"/>
+          <w:b/>
+          <w:bCs/>
+          <w:sz w:val="22"/>
+          <w:szCs w:val="22"/>
+        </w:rPr>
+        <w:t>“SonarQube Reporting Tool”,</w:t>
+      </w:r>
+      <w:r>
+        <w:rPr>
+          <w:rFonts w:ascii="Open Sans" w:hAnsi="Open Sans"/>
+          <w:sz w:val="22"/>
+          <w:szCs w:val="22"/>
+        </w:rPr>
+        <w:t xml:space="preserve"> implementada en Python que hace uso de los servicios web disponibles en SonarQube para recopilar los datos de los escáneres realizados e integrarlos con una plantilla base del reporte para generar un reporte final con los datos extraídos por la herramienta más los comentarios del pentester.</w:t>
+      </w:r>
+    </w:p>
+    <w:p>
+      <w:pPr>
+        <w:pStyle w:val="CGBodytext"/>
+        <w:ind w:firstLine="284"/>
+        <w:rPr>
+          <w:rFonts w:ascii="Open Sans" w:hAnsi="Open Sans"/>
+          <w:sz w:val="22"/>
+          <w:szCs w:val="22"/>
+        </w:rPr>
+      </w:pPr>
+      <w:r>
+        <w:rPr>
+          <w:rFonts w:ascii="Open Sans" w:hAnsi="Open Sans"/>
+          <w:sz w:val="22"/>
+          <w:szCs w:val="22"/>
+        </w:rPr>
+        <w:t>La aplicación esta disponible en GitHub, la podemos descargar en instalar con los siguientes comandos:</w:t>
+      </w:r>
+    </w:p>
+    <w:p>
+      <w:pPr>
+        <w:pBdr>
+          <w:top w:val="single" w:sz="4" w:space="1" w:color="auto"/>
+          <w:left w:val="single" w:sz="4" w:space="4" w:color="auto"/>
+          <w:bottom w:val="single" w:sz="4" w:space="1" w:color="auto"/>
+          <w:right w:val="single" w:sz="4" w:space="0" w:color="auto"/>
+        </w:pBdr>
+        <w:shd w:val="pct20" w:color="auto" w:fill="auto"/>
+        <w:spacing w:before="0" w:after="0"/>
+        <w:ind w:left="567"/>
+        <w:rPr>
+          <w:rFonts w:ascii="Consolas" w:hAnsi="Consolas"/>
+          <w:szCs w:val="20"/>
+          <w:lang w:val="en-US"/>
+        </w:rPr>
+      </w:pPr>
+      <w:r>
+        <w:rPr>
+          <w:rFonts w:ascii="Consolas" w:hAnsi="Consolas"/>
+          <w:szCs w:val="20"/>
+          <w:lang w:val="en-US"/>
+        </w:rPr>
+        <w:t>g</w:t>
+      </w:r>
+      <w:r>
+        <w:rPr>
+          <w:rFonts w:ascii="Consolas" w:hAnsi="Consolas"/>
+          <w:szCs w:val="20"/>
+          <w:lang w:val="en-US"/>
+        </w:rPr>
+        <w:t xml:space="preserve">it clone </w:t>
+      </w:r>
+      <w:hyperlink r:id="rId58" w:history="1">
+        <w:r>
+          <w:rPr>
+            <w:rFonts w:ascii="Consolas" w:hAnsi="Consolas"/>
+            <w:szCs w:val="20"/>
+            <w:lang w:val="en-US"/>
+          </w:rPr>
+          <w:t>https://github.com/M0l1n3ta/SonarQubeReportingTool.git</w:t>
+        </w:r>
+      </w:hyperlink>
+    </w:p>
+    <w:p>
+      <w:pPr>
+        <w:pBdr>
+          <w:top w:val="single" w:sz="4" w:space="1" w:color="auto"/>
+          <w:left w:val="single" w:sz="4" w:space="4" w:color="auto"/>
+          <w:bottom w:val="single" w:sz="4" w:space="1" w:color="auto"/>
+          <w:right w:val="single" w:sz="4" w:space="0" w:color="auto"/>
+        </w:pBdr>
+        <w:shd w:val="pct20" w:color="auto" w:fill="auto"/>
+        <w:spacing w:before="0" w:after="0"/>
+        <w:ind w:left="567"/>
+        <w:rPr>
+          <w:rFonts w:ascii="Consolas" w:hAnsi="Consolas"/>
+          <w:szCs w:val="20"/>
+          <w:lang w:val="en-US"/>
+        </w:rPr>
+      </w:pPr>
+      <w:r>
+        <w:rPr>
+          <w:rFonts w:ascii="Consolas" w:hAnsi="Consolas"/>
+          <w:szCs w:val="20"/>
+          <w:lang w:val="en-US"/>
+        </w:rPr>
+        <w:t>cd SonarQubeReportingTool</w:t>
+      </w:r>
+    </w:p>
+    <w:p>
+      <w:pPr>
+        <w:pBdr>
+          <w:top w:val="single" w:sz="4" w:space="1" w:color="auto"/>
+          <w:left w:val="single" w:sz="4" w:space="4" w:color="auto"/>
+          <w:bottom w:val="single" w:sz="4" w:space="1" w:color="auto"/>
+          <w:right w:val="single" w:sz="4" w:space="0" w:color="auto"/>
+        </w:pBdr>
+        <w:shd w:val="pct20" w:color="auto" w:fill="auto"/>
+        <w:spacing w:before="0" w:after="0"/>
+        <w:ind w:left="567"/>
+        <w:rPr>
+          <w:rFonts w:ascii="Consolas" w:hAnsi="Consolas"/>
+          <w:szCs w:val="20"/>
+          <w:lang w:val="en-US"/>
+        </w:rPr>
+      </w:pPr>
+      <w:r>
+        <w:rPr>
+          <w:rFonts w:ascii="Consolas" w:hAnsi="Consolas"/>
+          <w:szCs w:val="20"/>
+          <w:lang w:val="en-US"/>
+        </w:rPr>
+        <w:t>pip3 install -r requirements.txt</w:t>
+      </w:r>
+    </w:p>
+    <w:p>
+      <w:pPr>
+        <w:pStyle w:val="CGBodytext"/>
+        <w:ind w:firstLine="284"/>
+        <w:rPr>
+          <w:rFonts w:ascii="Open Sans" w:hAnsi="Open Sans"/>
+          <w:sz w:val="22"/>
+          <w:szCs w:val="22"/>
+          <w:lang w:val="es-ES_tradnl"/>
+        </w:rPr>
+      </w:pPr>
+      <w:r>
+        <w:rPr>
+          <w:rFonts w:ascii="Open Sans" w:hAnsi="Open Sans"/>
+          <w:sz w:val="22"/>
+          <w:szCs w:val="22"/>
+          <w:lang w:val="es-ES_tradnl"/>
+        </w:rPr>
+        <w:t>Para ejecutar la aplicación</w:t>
+      </w:r>
+    </w:p>
+    <w:p>
+      <w:pPr>
+        <w:pBdr>
+          <w:top w:val="single" w:sz="4" w:space="1" w:color="auto"/>
+          <w:left w:val="single" w:sz="4" w:space="4" w:color="auto"/>
+          <w:bottom w:val="single" w:sz="4" w:space="1" w:color="auto"/>
+          <w:right w:val="single" w:sz="4" w:space="0" w:color="auto"/>
+        </w:pBdr>
+        <w:shd w:val="pct20" w:color="auto" w:fill="auto"/>
+        <w:spacing w:before="0" w:after="0"/>
+        <w:ind w:left="567"/>
+        <w:rPr>
+          <w:rFonts w:ascii="Consolas" w:hAnsi="Consolas"/>
+          <w:szCs w:val="20"/>
+          <w:lang w:val="en-US"/>
+        </w:rPr>
+      </w:pPr>
+      <w:r>
+        <w:rPr>
+          <w:rFonts w:ascii="Consolas" w:hAnsi="Consolas"/>
+          <w:szCs w:val="20"/>
+          <w:lang w:val="en-US"/>
+        </w:rPr>
+        <w:t>python3 static_analysis_report_generator.py</w:t>
+      </w:r>
+    </w:p>
+    <w:p>
+      <w:pPr>
+        <w:pStyle w:val="CGBodytext"/>
+        <w:ind w:firstLine="284"/>
+        <w:rPr>
+          <w:rFonts w:ascii="Open Sans" w:hAnsi="Open Sans"/>
+          <w:sz w:val="22"/>
+          <w:szCs w:val="22"/>
+        </w:rPr>
+      </w:pPr>
+      <w:r>
+        <w:rPr>
+          <w:rFonts w:ascii="Open Sans" w:hAnsi="Open Sans"/>
+          <w:sz w:val="22"/>
+          <w:szCs w:val="22"/>
+        </w:rPr>
+        <w:t xml:space="preserve">Para </w:t>
+      </w:r>
+      <w:r>
+        <w:rPr>
+          <w:rFonts w:ascii="Open Sans" w:hAnsi="Open Sans"/>
+          <w:sz w:val="22"/>
+          <w:szCs w:val="22"/>
+        </w:rPr>
+        <w:t>generar</w:t>
+      </w:r>
+      <w:r>
+        <w:rPr>
+          <w:rFonts w:ascii="Open Sans" w:hAnsi="Open Sans"/>
+          <w:sz w:val="22"/>
+          <w:szCs w:val="22"/>
+        </w:rPr>
+        <w:t xml:space="preserve"> el reporte </w:t>
+      </w:r>
+      <w:r>
+        <w:rPr>
+          <w:rFonts w:ascii="Open Sans" w:hAnsi="Open Sans"/>
+          <w:sz w:val="22"/>
+          <w:szCs w:val="22"/>
+        </w:rPr>
+        <w:t xml:space="preserve">seleccionamos la </w:t>
+      </w:r>
+      <w:r>
+        <w:rPr>
+          <w:rFonts w:ascii="Open Sans" w:hAnsi="Open Sans"/>
+          <w:sz w:val="22"/>
+          <w:szCs w:val="22"/>
+        </w:rPr>
+        <w:t xml:space="preserve">primera opción “Reporting </w:t>
+      </w:r>
+      <w:proofErr w:type="spellStart"/>
+      <w:r>
+        <w:rPr>
+          <w:rFonts w:ascii="Open Sans" w:hAnsi="Open Sans"/>
+          <w:sz w:val="22"/>
+          <w:szCs w:val="22"/>
+        </w:rPr>
+        <w:t>tool</w:t>
+      </w:r>
+      <w:proofErr w:type="spellEnd"/>
+      <w:r>
+        <w:rPr>
+          <w:rFonts w:ascii="Open Sans" w:hAnsi="Open Sans"/>
+          <w:sz w:val="22"/>
+          <w:szCs w:val="22"/>
+        </w:rPr>
+        <w:t>”:</w:t>
+      </w:r>
+    </w:p>
+    <w:p>
+      <w:pPr>
+        <w:pStyle w:val="CGBodytext"/>
+        <w:ind w:firstLine="284"/>
+        <w:jc w:val="center"/>
+        <w:rPr>
+          <w:rFonts w:ascii="Open Sans" w:hAnsi="Open Sans"/>
+          <w:sz w:val="22"/>
+          <w:szCs w:val="22"/>
+          <w:lang w:val="en-US"/>
+        </w:rPr>
+      </w:pPr>
+      <w:r>
+        <w:rPr>
+          <w:rFonts w:ascii="Open Sans" w:hAnsi="Open Sans"/>
+          <w:sz w:val="22"/>
+          <w:szCs w:val="22"/>
+          <w:lang w:val="en-US"/>
+        </w:rPr>
+        <w:drawing>
+          <wp:inline distT="0" distB="0" distL="0" distR="0" wp14:anchorId="413C627D" wp14:editId="6AE8A2AA">
+            <wp:extent cx="4389038" cy="3124863"/>
+            <wp:effectExtent l="0" t="0" r="0" b="0"/>
+            <wp:docPr id="7" name="Picture 7"/>
+            <wp:cNvGraphicFramePr>
+              <a:graphicFrameLocks xmlns:a="http://schemas.openxmlformats.org/drawingml/2006/main" noChangeAspect="1"/>
+            </wp:cNvGraphicFramePr>
+            <a:graphic xmlns:a="http://schemas.openxmlformats.org/drawingml/2006/main">
+              <a:graphicData uri="http://schemas.openxmlformats.org/drawingml/2006/picture">
+                <pic:pic xmlns:pic="http://schemas.openxmlformats.org/drawingml/2006/picture">
+                  <pic:nvPicPr>
+                    <pic:cNvPr id="1" name=""/>
+                    <pic:cNvPicPr/>
+                  </pic:nvPicPr>
+                  <pic:blipFill>
+                    <a:blip r:embed="rId59"/>
+                    <a:stretch>
+                      <a:fillRect/>
+                    </a:stretch>
+                  </pic:blipFill>
+                  <pic:spPr>
+                    <a:xfrm>
+                      <a:off x="0" y="0"/>
+                      <a:ext cx="4389038" cy="3124863"/>
+                    </a:xfrm>
+                    <a:prstGeom prst="rect">
+                      <a:avLst/>
+                    </a:prstGeom>
+                  </pic:spPr>
+                </pic:pic>
+              </a:graphicData>
+            </a:graphic>
+          </wp:inline>
+        </w:drawing>
+      </w:r>
+    </w:p>
+    <w:p>
+      <w:pPr>
+        <w:pStyle w:val="CGBodytext"/>
+        <w:ind w:firstLine="284"/>
+        <w:rPr>
+          <w:rFonts w:ascii="Open Sans" w:hAnsi="Open Sans"/>
+          <w:sz w:val="22"/>
+          <w:szCs w:val="22"/>
+        </w:rPr>
+      </w:pPr>
+      <w:r>
+        <w:rPr>
+          <w:rFonts w:ascii="Open Sans" w:hAnsi="Open Sans"/>
+          <w:sz w:val="22"/>
+          <w:szCs w:val="22"/>
+        </w:rPr>
+        <w:t>Seleccionamos el Proyecto de S</w:t>
+      </w:r>
+      <w:r>
+        <w:rPr>
+          <w:rFonts w:ascii="Open Sans" w:hAnsi="Open Sans"/>
+          <w:sz w:val="22"/>
+          <w:szCs w:val="22"/>
+        </w:rPr>
+        <w:t>onarqube del cual queremos generar el reporte estático de código:</w:t>
+      </w:r>
+    </w:p>
+    <w:p>
+      <w:pPr>
+        <w:pStyle w:val="CGBodytext"/>
+        <w:ind w:firstLine="284"/>
+        <w:jc w:val="center"/>
+        <w:rPr>
+          <w:rFonts w:ascii="Open Sans" w:hAnsi="Open Sans"/>
+          <w:sz w:val="22"/>
+          <w:szCs w:val="22"/>
+        </w:rPr>
+      </w:pPr>
+      <w:r>
+        <w:rPr>
+          <w:rFonts w:ascii="Open Sans" w:hAnsi="Open Sans"/>
+          <w:sz w:val="22"/>
+          <w:szCs w:val="22"/>
+        </w:rPr>
+        <w:drawing>
+          <wp:inline distT="0" distB="0" distL="0" distR="0" wp14:anchorId="6D9F9B2B" wp14:editId="694DDB72">
+            <wp:extent cx="4325509" cy="1636295"/>
+            <wp:effectExtent l="0" t="0" r="0" b="2540"/>
+            <wp:docPr id="8" name="Picture 8"/>
+            <wp:cNvGraphicFramePr>
+              <a:graphicFrameLocks xmlns:a="http://schemas.openxmlformats.org/drawingml/2006/main" noChangeAspect="1"/>
+            </wp:cNvGraphicFramePr>
+            <a:graphic xmlns:a="http://schemas.openxmlformats.org/drawingml/2006/main">
+              <a:graphicData uri="http://schemas.openxmlformats.org/drawingml/2006/picture">
+                <pic:pic xmlns:pic="http://schemas.openxmlformats.org/drawingml/2006/picture">
+                  <pic:nvPicPr>
+                    <pic:cNvPr id="1" name=""/>
+                    <pic:cNvPicPr/>
+                  </pic:nvPicPr>
+                  <pic:blipFill>
+                    <a:blip r:embed="rId60"/>
+                    <a:stretch>
+                      <a:fillRect/>
+                    </a:stretch>
+                  </pic:blipFill>
+                  <pic:spPr>
+                    <a:xfrm>
+                      <a:off x="0" y="0"/>
+                      <a:ext cx="4325509" cy="1636295"/>
+                    </a:xfrm>
+                    <a:prstGeom prst="rect">
+                      <a:avLst/>
+                    </a:prstGeom>
+                  </pic:spPr>
+                </pic:pic>
+              </a:graphicData>
+            </a:graphic>
+          </wp:inline>
+        </w:drawing>
+      </w:r>
+    </w:p>
+    <w:p>
+      <w:pPr>
+        <w:spacing w:before="0" w:after="0"/>
+        <w:rPr>
+          <w:rFonts w:ascii="Open Sans" w:hAnsi="Open Sans"/>
+          <w:color w:val="3B3B3B" w:themeColor="background2" w:themeShade="40"/>
+          <w:sz w:val="22"/>
+          <w:szCs w:val="22"/>
+          <w:lang w:val="es-ES"/>
+        </w:rPr>
+      </w:pPr>
+      <w:r>
+        <w:rPr>
+          <w:rFonts w:ascii="Open Sans" w:hAnsi="Open Sans"/>
+          <w:sz w:val="22"/>
+          <w:szCs w:val="22"/>
+        </w:rPr>
         <w:br w:type="page"/>
       </w:r>
     </w:p>
     <w:p>
       <w:pPr>
+        <w:pStyle w:val="CGBodytext"/>
+        <w:ind w:firstLine="284"/>
+        <w:rPr>
+          <w:rFonts w:ascii="Open Sans" w:hAnsi="Open Sans"/>
+          <w:sz w:val="22"/>
+          <w:szCs w:val="22"/>
+        </w:rPr>
+      </w:pPr>
+      <w:r>
+        <w:rPr>
+          <w:rFonts w:ascii="Open Sans" w:hAnsi="Open Sans"/>
+          <w:sz w:val="22"/>
+          <w:szCs w:val="22"/>
+        </w:rPr>
+        <w:lastRenderedPageBreak/>
+        <w:t xml:space="preserve">Finalmente seleccionamos la </w:t>
+      </w:r>
+      <w:r>
+        <w:rPr>
+          <w:rFonts w:ascii="Open Sans" w:hAnsi="Open Sans"/>
+          <w:sz w:val="22"/>
+          <w:szCs w:val="22"/>
+        </w:rPr>
+        <w:t xml:space="preserve">segunda </w:t>
+      </w:r>
+      <w:r>
+        <w:rPr>
+          <w:rFonts w:ascii="Open Sans" w:hAnsi="Open Sans"/>
+          <w:sz w:val="22"/>
+          <w:szCs w:val="22"/>
+        </w:rPr>
+        <w:t xml:space="preserve">opción </w:t>
+      </w:r>
+      <w:r>
+        <w:rPr>
+          <w:rFonts w:ascii="Open Sans" w:hAnsi="Open Sans"/>
+          <w:b/>
+          <w:bCs/>
+          <w:sz w:val="22"/>
+          <w:szCs w:val="22"/>
+        </w:rPr>
+        <w:t>“</w:t>
+      </w:r>
+      <w:proofErr w:type="spellStart"/>
+      <w:r>
+        <w:rPr>
+          <w:rFonts w:ascii="Open Sans" w:hAnsi="Open Sans"/>
+          <w:b/>
+          <w:bCs/>
+          <w:sz w:val="22"/>
+          <w:szCs w:val="22"/>
+        </w:rPr>
+        <w:t>Generate</w:t>
+      </w:r>
+      <w:proofErr w:type="spellEnd"/>
+      <w:r>
+        <w:rPr>
+          <w:rFonts w:ascii="Open Sans" w:hAnsi="Open Sans"/>
+          <w:b/>
+          <w:bCs/>
+          <w:sz w:val="22"/>
+          <w:szCs w:val="22"/>
+        </w:rPr>
+        <w:t xml:space="preserve"> </w:t>
+      </w:r>
+      <w:proofErr w:type="spellStart"/>
+      <w:r>
+        <w:rPr>
+          <w:rFonts w:ascii="Open Sans" w:hAnsi="Open Sans"/>
+          <w:b/>
+          <w:bCs/>
+          <w:sz w:val="22"/>
+          <w:szCs w:val="22"/>
+        </w:rPr>
+        <w:t>detailed</w:t>
+      </w:r>
+      <w:proofErr w:type="spellEnd"/>
+      <w:r>
+        <w:rPr>
+          <w:rFonts w:ascii="Open Sans" w:hAnsi="Open Sans"/>
+          <w:b/>
+          <w:bCs/>
+          <w:sz w:val="22"/>
+          <w:szCs w:val="22"/>
+        </w:rPr>
+        <w:t xml:space="preserve"> </w:t>
+      </w:r>
+      <w:proofErr w:type="spellStart"/>
+      <w:r>
+        <w:rPr>
+          <w:rFonts w:ascii="Open Sans" w:hAnsi="Open Sans"/>
+          <w:b/>
+          <w:bCs/>
+          <w:sz w:val="22"/>
+          <w:szCs w:val="22"/>
+        </w:rPr>
+        <w:t>report</w:t>
+      </w:r>
+      <w:proofErr w:type="spellEnd"/>
+      <w:r>
+        <w:rPr>
+          <w:rFonts w:ascii="Open Sans" w:hAnsi="Open Sans"/>
+          <w:b/>
+          <w:bCs/>
+          <w:sz w:val="22"/>
+          <w:szCs w:val="22"/>
+        </w:rPr>
+        <w:t>”</w:t>
+      </w:r>
+      <w:r>
+        <w:rPr>
+          <w:rFonts w:ascii="Open Sans" w:hAnsi="Open Sans"/>
+          <w:sz w:val="22"/>
+          <w:szCs w:val="22"/>
+        </w:rPr>
+        <w:t xml:space="preserve"> para generar el reporte</w:t>
+      </w:r>
+      <w:r>
+        <w:rPr>
+          <w:rFonts w:ascii="Open Sans" w:hAnsi="Open Sans"/>
+          <w:sz w:val="22"/>
+          <w:szCs w:val="22"/>
+        </w:rPr>
+        <w:t>:</w:t>
+      </w:r>
+    </w:p>
+    <w:p>
+      <w:pPr>
+        <w:pStyle w:val="CGBodytext"/>
+        <w:ind w:firstLine="284"/>
+        <w:rPr>
+          <w:rFonts w:ascii="Open Sans" w:hAnsi="Open Sans"/>
+          <w:sz w:val="22"/>
+          <w:szCs w:val="22"/>
+        </w:rPr>
+      </w:pPr>
+      <w:r>
+        <w:rPr>
+          <w:rFonts w:ascii="Open Sans" w:hAnsi="Open Sans"/>
+          <w:sz w:val="22"/>
+          <w:szCs w:val="22"/>
+        </w:rPr>
+        <w:drawing>
+          <wp:inline distT="0" distB="0" distL="0" distR="0" wp14:anchorId="2452DEEC" wp14:editId="1A3ED8EE">
+            <wp:extent cx="4305521" cy="1708238"/>
+            <wp:effectExtent l="0" t="0" r="0" b="6350"/>
+            <wp:docPr id="25" name="Picture 25"/>
+            <wp:cNvGraphicFramePr>
+              <a:graphicFrameLocks xmlns:a="http://schemas.openxmlformats.org/drawingml/2006/main" noChangeAspect="1"/>
+            </wp:cNvGraphicFramePr>
+            <a:graphic xmlns:a="http://schemas.openxmlformats.org/drawingml/2006/main">
+              <a:graphicData uri="http://schemas.openxmlformats.org/drawingml/2006/picture">
+                <pic:pic xmlns:pic="http://schemas.openxmlformats.org/drawingml/2006/picture">
+                  <pic:nvPicPr>
+                    <pic:cNvPr id="1" name=""/>
+                    <pic:cNvPicPr/>
+                  </pic:nvPicPr>
+                  <pic:blipFill>
+                    <a:blip r:embed="rId61"/>
+                    <a:stretch>
+                      <a:fillRect/>
+                    </a:stretch>
+                  </pic:blipFill>
+                  <pic:spPr>
+                    <a:xfrm>
+                      <a:off x="0" y="0"/>
+                      <a:ext cx="4305521" cy="1708238"/>
+                    </a:xfrm>
+                    <a:prstGeom prst="rect">
+                      <a:avLst/>
+                    </a:prstGeom>
+                  </pic:spPr>
+                </pic:pic>
+              </a:graphicData>
+            </a:graphic>
+          </wp:inline>
+        </w:drawing>
+      </w:r>
+    </w:p>
+    <w:p>
+      <w:pPr>
+        <w:pStyle w:val="CGBodytext"/>
+        <w:ind w:firstLine="284"/>
+        <w:rPr>
+          <w:rFonts w:ascii="Open Sans" w:hAnsi="Open Sans"/>
+          <w:sz w:val="22"/>
+          <w:szCs w:val="22"/>
+        </w:rPr>
+      </w:pPr>
+      <w:r>
+        <w:rPr>
+          <w:rFonts w:ascii="Open Sans" w:hAnsi="Open Sans"/>
+          <w:sz w:val="22"/>
+          <w:szCs w:val="22"/>
+        </w:rPr>
+        <w:t>El reporte se generará en el direc</w:t>
+      </w:r>
+      <w:r>
+        <w:rPr>
+          <w:rFonts w:ascii="Open Sans" w:hAnsi="Open Sans"/>
+          <w:sz w:val="22"/>
+          <w:szCs w:val="22"/>
+        </w:rPr>
+        <w:t>torio de ejecución:</w:t>
+      </w:r>
+    </w:p>
+    <w:p>
+      <w:pPr>
+        <w:pStyle w:val="CGBodytext"/>
+        <w:ind w:firstLine="284"/>
+        <w:rPr>
+          <w:rFonts w:ascii="Open Sans" w:hAnsi="Open Sans"/>
+          <w:sz w:val="22"/>
+          <w:szCs w:val="22"/>
+        </w:rPr>
+      </w:pPr>
+      <w:r>
+        <w:rPr>
+          <w:rFonts w:ascii="Open Sans" w:hAnsi="Open Sans"/>
+          <w:sz w:val="22"/>
+          <w:szCs w:val="22"/>
+        </w:rPr>
+        <w:drawing>
+          <wp:inline distT="0" distB="0" distL="0" distR="0" wp14:anchorId="47C8110A" wp14:editId="52CE3459">
+            <wp:extent cx="4333476" cy="3013544"/>
+            <wp:effectExtent l="0" t="0" r="0" b="0"/>
+            <wp:docPr id="30" name="Picture 30"/>
+            <wp:cNvGraphicFramePr>
+              <a:graphicFrameLocks xmlns:a="http://schemas.openxmlformats.org/drawingml/2006/main" noChangeAspect="1"/>
+            </wp:cNvGraphicFramePr>
+            <a:graphic xmlns:a="http://schemas.openxmlformats.org/drawingml/2006/main">
+              <a:graphicData uri="http://schemas.openxmlformats.org/drawingml/2006/picture">
+                <pic:pic xmlns:pic="http://schemas.openxmlformats.org/drawingml/2006/picture">
+                  <pic:nvPicPr>
+                    <pic:cNvPr id="1" name=""/>
+                    <pic:cNvPicPr/>
+                  </pic:nvPicPr>
+                  <pic:blipFill>
+                    <a:blip r:embed="rId62"/>
+                    <a:stretch>
+                      <a:fillRect/>
+                    </a:stretch>
+                  </pic:blipFill>
+                  <pic:spPr>
+                    <a:xfrm>
+                      <a:off x="0" y="0"/>
+                      <a:ext cx="4342502" cy="3019821"/>
+                    </a:xfrm>
+                    <a:prstGeom prst="rect">
+                      <a:avLst/>
+                    </a:prstGeom>
+                  </pic:spPr>
+                </pic:pic>
+              </a:graphicData>
+            </a:graphic>
+          </wp:inline>
+        </w:drawing>
+      </w:r>
+    </w:p>
+    <w:p>
+      <w:pPr>
+        <w:pStyle w:val="CGBodytext"/>
+        <w:ind w:firstLine="284"/>
+        <w:rPr>
+          <w:rFonts w:ascii="Open Sans" w:hAnsi="Open Sans"/>
+          <w:sz w:val="22"/>
+          <w:szCs w:val="22"/>
+        </w:rPr>
+      </w:pPr>
+      <w:r>
+        <w:rPr>
+          <w:rFonts w:ascii="Open Sans" w:hAnsi="Open Sans"/>
+          <w:sz w:val="22"/>
+          <w:szCs w:val="22"/>
+        </w:rPr>
+        <w:br w:type="page"/>
+      </w:r>
+    </w:p>
+    <w:p>
+      <w:pPr>
         <w:pStyle w:val="CGHeading2-outlined1"/>
       </w:pPr>
+      <w:bookmarkStart w:id="30" w:name="_Toc73960214"/>
       <w:r>
         <w:lastRenderedPageBreak/>
         <w:t>Infraestructura de pruebas</w:t>
       </w:r>
-      <w:bookmarkEnd w:id="16"/>
+      <w:bookmarkEnd w:id="30"/>
     </w:p>
     <w:p>
       <w:pPr>
@@ -16421,7 +18271,7 @@
         </w:rPr>
         <w:t xml:space="preserve"> dentro de las </w:t>
       </w:r>
-      <w:hyperlink r:id="rId58" w:history="1">
+      <w:hyperlink r:id="rId63" w:history="1">
         <w:r>
           <w:rPr>
             <w:rStyle w:val="Hyperlink"/>
@@ -16541,7 +18391,7 @@
                     <pic:cNvPicPr/>
                   </pic:nvPicPr>
                   <pic:blipFill>
-                    <a:blip r:embed="rId59"/>
+                    <a:blip r:embed="rId64"/>
                     <a:stretch>
                       <a:fillRect/>
                     </a:stretch>
@@ -16634,7 +18484,7 @@
                     <pic:cNvPicPr/>
                   </pic:nvPicPr>
                   <pic:blipFill>
-                    <a:blip r:embed="rId60"/>
+                    <a:blip r:embed="rId65"/>
                     <a:stretch>
                       <a:fillRect/>
                     </a:stretch>
@@ -16673,7 +18523,7 @@
         </w:rPr>
         <w:t xml:space="preserve">Podremos acceder a la página de SonarQube en la url </w:t>
       </w:r>
-      <w:hyperlink r:id="rId61" w:history="1">
+      <w:hyperlink r:id="rId66" w:history="1">
         <w:r>
           <w:rPr>
             <w:rStyle w:val="Hyperlink"/>
@@ -16720,7 +18570,7 @@
                     <pic:cNvPicPr/>
                   </pic:nvPicPr>
                   <pic:blipFill>
-                    <a:blip r:embed="rId62"/>
+                    <a:blip r:embed="rId67"/>
                     <a:stretch>
                       <a:fillRect/>
                     </a:stretch>
@@ -18723,11 +20573,12 @@
         <w:spacing w:before="120" w:after="240"/>
         <w:ind w:left="357" w:hanging="357"/>
       </w:pPr>
-      <w:bookmarkStart w:id="18" w:name="_Toc72744222"/>
+      <w:bookmarkStart w:id="31" w:name="_Toc73960215"/>
       <w:r>
         <w:lastRenderedPageBreak/>
         <w:t>Ejecución casos de prueba</w:t>
       </w:r>
+      <w:bookmarkEnd w:id="31"/>
     </w:p>
     <w:p>
       <w:pPr>
@@ -18736,12 +20587,14 @@
           <w:lang w:eastAsia="es-ES"/>
         </w:rPr>
       </w:pPr>
+      <w:bookmarkStart w:id="32" w:name="_Toc73960216"/>
       <w:r>
         <w:rPr>
           <w:lang w:eastAsia="es-ES"/>
         </w:rPr>
         <w:t>Aplicación en desarrollo de aplicaciones Web</w:t>
       </w:r>
+      <w:bookmarkEnd w:id="32"/>
     </w:p>
     <w:p>
       <w:pPr>
@@ -18870,7 +20723,7 @@
                 <w:lang w:val="en-US"/>
               </w:rPr>
             </w:pPr>
-            <w:hyperlink r:id="rId63" w:history="1">
+            <w:hyperlink r:id="rId68" w:history="1">
               <w:r>
                 <w:rPr>
                   <w:rStyle w:val="Hyperlink"/>
@@ -18954,7 +20807,7 @@
                 <w:szCs w:val="20"/>
               </w:rPr>
             </w:pPr>
-            <w:hyperlink r:id="rId64" w:history="1">
+            <w:hyperlink r:id="rId69" w:history="1">
               <w:r>
                 <w:rPr>
                   <w:rStyle w:val="Hyperlink"/>
@@ -19037,7 +20890,7 @@
                 <w:szCs w:val="20"/>
               </w:rPr>
             </w:pPr>
-            <w:hyperlink r:id="rId65" w:history="1">
+            <w:hyperlink r:id="rId70" w:history="1">
               <w:r>
                 <w:rPr>
                   <w:rStyle w:val="Hyperlink"/>
@@ -19149,10 +21002,12 @@
       <w:pPr>
         <w:pStyle w:val="CGHeading3-outlined"/>
       </w:pPr>
+      <w:bookmarkStart w:id="33" w:name="_Toc73960217"/>
       <w:r>
         <w:lastRenderedPageBreak/>
         <w:t>Damn Vulnerable Web application</w:t>
       </w:r>
+      <w:bookmarkEnd w:id="33"/>
     </w:p>
     <w:p>
       <w:pPr>
@@ -19163,7 +21018,7 @@
           <w:szCs w:val="22"/>
         </w:rPr>
       </w:pPr>
-      <w:bookmarkStart w:id="19" w:name="_Hlk73635881"/>
+      <w:bookmarkStart w:id="34" w:name="_Hlk73635881"/>
       <w:r>
         <w:rPr>
           <w:rFonts w:ascii="Open Sans" w:hAnsi="Open Sans"/>
@@ -19190,7 +21045,7 @@
         </w:rPr>
         <w:t xml:space="preserve">plan </w:t>
       </w:r>
-      <w:hyperlink r:id="rId66" w:history="1">
+      <w:hyperlink r:id="rId71" w:history="1">
         <w:r>
           <w:rPr>
             <w:rStyle w:val="Hyperlink"/>
@@ -19276,13 +21131,6 @@
           <w:sz w:val="22"/>
           <w:szCs w:val="22"/>
         </w:rPr>
-      </w:r>
-      <w:r>
-        <w:rPr>
-          <w:rFonts w:ascii="Open Sans" w:hAnsi="Open Sans"/>
-          <w:sz w:val="22"/>
-          <w:szCs w:val="22"/>
-        </w:rPr>
         <w:fldChar w:fldCharType="separate"/>
       </w:r>
       <w:r>
@@ -19329,7 +21177,7 @@
         </w:rPr>
         <w:t xml:space="preserve">La ejecución del análisis estático de código lo realizaremos a través de un </w:t>
       </w:r>
-      <w:hyperlink r:id="rId67" w:history="1">
+      <w:hyperlink r:id="rId72" w:history="1">
         <w:r>
           <w:rPr>
             <w:rStyle w:val="Hyperlink"/>
@@ -19349,7 +21197,7 @@
         <w:t>, con el cual obtenemos el siguiente resultado:</w:t>
       </w:r>
     </w:p>
-    <w:bookmarkEnd w:id="19"/>
+    <w:bookmarkEnd w:id="34"/>
     <w:p>
       <w:pPr>
         <w:spacing w:before="0"/>
@@ -19362,6 +21210,7 @@
       <w:r>
         <w:rPr>
           <w:rFonts w:ascii="Open Sans" w:hAnsi="Open Sans"/>
+          <w:noProof/>
           <w:sz w:val="22"/>
           <w:szCs w:val="22"/>
         </w:rPr>
@@ -19381,7 +21230,7 @@
                     <pic:cNvPicPr/>
                   </pic:nvPicPr>
                   <pic:blipFill>
-                    <a:blip r:embed="rId68"/>
+                    <a:blip r:embed="rId73"/>
                     <a:stretch>
                       <a:fillRect/>
                     </a:stretch>
@@ -19458,22 +21307,24 @@
       <w:pPr>
         <w:pStyle w:val="CGHeading3-outlined"/>
       </w:pPr>
+      <w:bookmarkStart w:id="35" w:name="_Toc73960218"/>
       <w:r>
         <w:lastRenderedPageBreak/>
         <w:t>Juice Shop</w:t>
       </w:r>
+      <w:bookmarkEnd w:id="35"/>
     </w:p>
     <w:p>
       <w:pPr>
         <w:pStyle w:val="CGBodytext"/>
         <w:ind w:firstLine="142"/>
       </w:pPr>
-      <w:bookmarkStart w:id="20" w:name="_Hlk73639838"/>
+      <w:bookmarkStart w:id="36" w:name="_Hlk73639838"/>
       <w:r>
         <w:t>Siguiendo las tareas del documento de plan pruebas para este proyecto, realizamos las tareas que se detallan a continuación.</w:t>
       </w:r>
     </w:p>
-    <w:bookmarkEnd w:id="20"/>
+    <w:bookmarkEnd w:id="36"/>
     <w:p>
       <w:pPr>
         <w:pStyle w:val="CGBodytext"/>
@@ -19482,7 +21333,7 @@
       <w:r>
         <w:t xml:space="preserve">La ejecución del análisis estático de código, así como el análisis de dependencias, lo realizaremos a través de un </w:t>
       </w:r>
-      <w:hyperlink r:id="rId69" w:history="1">
+      <w:hyperlink r:id="rId74" w:history="1">
         <w:r>
           <w:rPr>
             <w:rStyle w:val="Hyperlink"/>
@@ -19499,6 +21350,9 @@
         <w:pStyle w:val="CGBodytext"/>
       </w:pPr>
       <w:r>
+        <w:rPr>
+          <w:noProof/>
+        </w:rPr>
         <w:drawing>
           <wp:inline distT="0" distB="0" distL="0" distR="0" wp14:anchorId="3A2A8C64" wp14:editId="0D589B78">
             <wp:extent cx="6096313" cy="4242018"/>
@@ -19515,7 +21369,7 @@
                     <pic:cNvPicPr/>
                   </pic:nvPicPr>
                   <pic:blipFill>
-                    <a:blip r:embed="rId70"/>
+                    <a:blip r:embed="rId75"/>
                     <a:stretch>
                       <a:fillRect/>
                     </a:stretch>
@@ -19590,11 +21444,13 @@
       <w:pPr>
         <w:pStyle w:val="CGHeading3-outlined"/>
       </w:pPr>
+      <w:bookmarkStart w:id="37" w:name="_Toc73960219"/>
       <w:proofErr w:type="spellStart"/>
       <w:r>
         <w:lastRenderedPageBreak/>
         <w:t>WebGoat</w:t>
       </w:r>
+      <w:bookmarkEnd w:id="37"/>
       <w:proofErr w:type="spellEnd"/>
     </w:p>
     <w:p>
@@ -20317,7 +22173,7 @@
           <w:color w:val="D4D4D4"/>
           <w:sz w:val="18"/>
           <w:szCs w:val="18"/>
-          <w:lang w:val="en-US" w:eastAsia="es-ES"/>
+          <w:lang w:val="es-ES" w:eastAsia="es-ES"/>
         </w:rPr>
       </w:pPr>
       <w:r>
@@ -20336,27 +22192,29 @@
           <w:color w:val="808080"/>
           <w:sz w:val="18"/>
           <w:szCs w:val="18"/>
-          <w:lang w:val="en-US" w:eastAsia="es-ES"/>
+          <w:lang w:val="es-ES" w:eastAsia="es-ES"/>
         </w:rPr>
         <w:t>&lt;/</w:t>
       </w:r>
+      <w:proofErr w:type="spellStart"/>
       <w:r>
         <w:rPr>
           <w:rFonts w:ascii="Consolas" w:hAnsi="Consolas"/>
           <w:color w:val="569CD6"/>
           <w:sz w:val="18"/>
           <w:szCs w:val="18"/>
-          <w:lang w:val="en-US" w:eastAsia="es-ES"/>
+          <w:lang w:val="es-ES" w:eastAsia="es-ES"/>
         </w:rPr>
         <w:t>executions</w:t>
       </w:r>
+      <w:proofErr w:type="spellEnd"/>
       <w:r>
         <w:rPr>
           <w:rFonts w:ascii="Consolas" w:hAnsi="Consolas"/>
           <w:color w:val="808080"/>
           <w:sz w:val="18"/>
           <w:szCs w:val="18"/>
-          <w:lang w:val="en-US" w:eastAsia="es-ES"/>
+          <w:lang w:val="es-ES" w:eastAsia="es-ES"/>
         </w:rPr>
         <w:t>&gt;</w:t>
       </w:r>
@@ -20370,7 +22228,7 @@
           <w:color w:val="D4D4D4"/>
           <w:sz w:val="18"/>
           <w:szCs w:val="18"/>
-          <w:lang w:val="en-US" w:eastAsia="es-ES"/>
+          <w:lang w:val="es-ES" w:eastAsia="es-ES"/>
         </w:rPr>
       </w:pPr>
       <w:r>
@@ -20379,7 +22237,7 @@
           <w:color w:val="808080"/>
           <w:sz w:val="18"/>
           <w:szCs w:val="18"/>
-          <w:lang w:val="en-US" w:eastAsia="es-ES"/>
+          <w:lang w:val="es-ES" w:eastAsia="es-ES"/>
         </w:rPr>
         <w:t>&lt;/</w:t>
       </w:r>
@@ -20389,7 +22247,7 @@
           <w:color w:val="569CD6"/>
           <w:sz w:val="18"/>
           <w:szCs w:val="18"/>
-          <w:lang w:val="en-US" w:eastAsia="es-ES"/>
+          <w:lang w:val="es-ES" w:eastAsia="es-ES"/>
         </w:rPr>
         <w:t>plugin</w:t>
       </w:r>
@@ -20399,7 +22257,7 @@
           <w:color w:val="808080"/>
           <w:sz w:val="18"/>
           <w:szCs w:val="18"/>
-          <w:lang w:val="en-US" w:eastAsia="es-ES"/>
+          <w:lang w:val="es-ES" w:eastAsia="es-ES"/>
         </w:rPr>
         <w:t>&gt;</w:t>
       </w:r>
@@ -20409,7 +22267,7 @@
           <w:color w:val="D4D4D4"/>
           <w:sz w:val="18"/>
           <w:szCs w:val="18"/>
-          <w:lang w:val="en-US" w:eastAsia="es-ES"/>
+          <w:lang w:val="es-ES" w:eastAsia="es-ES"/>
         </w:rPr>
         <w:t>  </w:t>
       </w:r>
@@ -20420,13 +22278,11 @@
         <w:spacing w:before="0" w:after="0"/>
         <w:rPr>
           <w:rFonts w:ascii="Consolas" w:hAnsi="Consolas"/>
-          <w:lang w:val="en-US"/>
-        </w:rPr>
-      </w:pPr>
-      <w:r>
-        <w:rPr>
-          <w:rFonts w:ascii="Consolas" w:hAnsi="Consolas"/>
-          <w:lang w:val="en-US"/>
+        </w:rPr>
+      </w:pPr>
+      <w:r>
+        <w:rPr>
+          <w:rFonts w:ascii="Consolas" w:hAnsi="Consolas"/>
         </w:rPr>
         <w:t xml:space="preserve">     </w:t>
       </w:r>
@@ -20921,7 +22777,7 @@
           <w:color w:val="D4D4D4"/>
           <w:sz w:val="21"/>
           <w:szCs w:val="21"/>
-          <w:lang w:val="en-US" w:eastAsia="es-ES"/>
+          <w:lang w:val="es-ES" w:eastAsia="es-ES"/>
         </w:rPr>
       </w:pPr>
       <w:proofErr w:type="spellStart"/>
@@ -20931,7 +22787,7 @@
           <w:color w:val="D4D4D4"/>
           <w:sz w:val="21"/>
           <w:szCs w:val="21"/>
-          <w:lang w:val="en-US" w:eastAsia="es-ES"/>
+          <w:lang w:val="es-ES" w:eastAsia="es-ES"/>
         </w:rPr>
         <w:t>mvn</w:t>
       </w:r>
@@ -20942,7 +22798,7 @@
           <w:color w:val="D4D4D4"/>
           <w:sz w:val="21"/>
           <w:szCs w:val="21"/>
-          <w:lang w:val="en-US" w:eastAsia="es-ES"/>
+          <w:lang w:val="es-ES" w:eastAsia="es-ES"/>
         </w:rPr>
         <w:t> </w:t>
       </w:r>
@@ -20953,7 +22809,7 @@
           <w:color w:val="D4D4D4"/>
           <w:sz w:val="21"/>
           <w:szCs w:val="21"/>
-          <w:lang w:val="en-US" w:eastAsia="es-ES"/>
+          <w:lang w:val="es-ES" w:eastAsia="es-ES"/>
         </w:rPr>
         <w:t>dependency-</w:t>
       </w:r>
@@ -20964,7 +22820,7 @@
           <w:color w:val="D4D4D4"/>
           <w:sz w:val="21"/>
           <w:szCs w:val="21"/>
-          <w:lang w:val="en-US" w:eastAsia="es-ES"/>
+          <w:lang w:val="es-ES" w:eastAsia="es-ES"/>
         </w:rPr>
         <w:t>check:check</w:t>
       </w:r>
@@ -20979,7 +22835,6 @@
           <w:rFonts w:ascii="Consolas" w:hAnsi="Consolas"/>
           <w:b/>
           <w:bCs/>
-          <w:lang w:val="en-US"/>
         </w:rPr>
       </w:pPr>
     </w:p>
@@ -21005,7 +22860,7 @@
         <w:lastRenderedPageBreak/>
         <w:t xml:space="preserve">La ejecución del análisis estático de código, así como el análisis de dependencias, lo realizaremos a través de un </w:t>
       </w:r>
-      <w:hyperlink r:id="rId71" w:history="1">
+      <w:hyperlink r:id="rId76" w:history="1">
         <w:r>
           <w:rPr>
             <w:rStyle w:val="Hyperlink"/>
@@ -21023,6 +22878,9 @@
         <w:ind w:firstLine="142"/>
       </w:pPr>
       <w:r>
+        <w:rPr>
+          <w:noProof/>
+        </w:rPr>
         <w:drawing>
           <wp:inline distT="0" distB="0" distL="0" distR="0" wp14:anchorId="04AF3F23" wp14:editId="5215D7BD">
             <wp:extent cx="6051861" cy="4222967"/>
@@ -21039,7 +22897,7 @@
                     <pic:cNvPicPr/>
                   </pic:nvPicPr>
                   <pic:blipFill>
-                    <a:blip r:embed="rId72"/>
+                    <a:blip r:embed="rId77"/>
                     <a:stretch>
                       <a:fillRect/>
                     </a:stretch>
@@ -21123,10 +22981,12 @@
           <w:sz w:val="32"/>
         </w:rPr>
       </w:pPr>
+      <w:bookmarkStart w:id="38" w:name="_Toc73960220"/>
       <w:r>
         <w:lastRenderedPageBreak/>
         <w:t>WebGoat.Net</w:t>
       </w:r>
+      <w:bookmarkEnd w:id="38"/>
     </w:p>
     <w:p>
       <w:pPr>
@@ -21145,7 +23005,7 @@
       <w:r>
         <w:t xml:space="preserve">La ejecución del análisis estático de código, así como el análisis de dependencias, lo realizaremos a través de un </w:t>
       </w:r>
-      <w:hyperlink r:id="rId73" w:history="1">
+      <w:hyperlink r:id="rId78" w:history="1">
         <w:r>
           <w:rPr>
             <w:rStyle w:val="Hyperlink"/>
@@ -21163,6 +23023,9 @@
         <w:ind w:firstLine="142"/>
       </w:pPr>
       <w:r>
+        <w:rPr>
+          <w:noProof/>
+        </w:rPr>
         <w:drawing>
           <wp:inline distT="0" distB="0" distL="0" distR="0" wp14:anchorId="2B6FD0D7" wp14:editId="7BAB9B33">
             <wp:extent cx="6083613" cy="4210266"/>
@@ -21179,7 +23042,7 @@
                     <pic:cNvPicPr/>
                   </pic:nvPicPr>
                   <pic:blipFill>
-                    <a:blip r:embed="rId74"/>
+                    <a:blip r:embed="rId79"/>
                     <a:stretch>
                       <a:fillRect/>
                     </a:stretch>
@@ -21253,23 +23116,24 @@
         <w:spacing w:before="120" w:after="240"/>
         <w:ind w:left="357" w:hanging="357"/>
       </w:pPr>
+      <w:bookmarkStart w:id="39" w:name="_Toc73960221"/>
       <w:r>
         <w:lastRenderedPageBreak/>
         <w:t>Anexos</w:t>
       </w:r>
-      <w:bookmarkEnd w:id="18"/>
+      <w:bookmarkEnd w:id="39"/>
     </w:p>
     <w:p>
       <w:pPr>
         <w:pStyle w:val="CGHeading2-outlined1"/>
       </w:pPr>
-      <w:bookmarkStart w:id="21" w:name="_Ref50975906"/>
-      <w:bookmarkStart w:id="22" w:name="_Toc72744223"/>
+      <w:bookmarkStart w:id="40" w:name="_Ref50975906"/>
+      <w:bookmarkStart w:id="41" w:name="_Toc73960222"/>
       <w:r>
         <w:t>Glosario de términos</w:t>
       </w:r>
-      <w:bookmarkEnd w:id="21"/>
-      <w:bookmarkEnd w:id="22"/>
+      <w:bookmarkEnd w:id="40"/>
+      <w:bookmarkEnd w:id="41"/>
     </w:p>
     <w:tbl>
       <w:tblPr>
@@ -21396,7 +23260,7 @@
               </w:rPr>
               <w:t>“un grupo de redes </w:t>
             </w:r>
-            <w:hyperlink r:id="rId75" w:tooltip="Protocolo IP" w:history="1">
+            <w:hyperlink r:id="rId80" w:tooltip="Protocolo IP" w:history="1">
               <w:r>
                 <w:rPr>
                   <w:rFonts w:ascii="Open Sans" w:hAnsi="Open Sans"/>
@@ -21442,7 +23306,7 @@
               </w:rPr>
               <w:t xml:space="preserve"> realiza su propia gestión del tráfico que fluye entre él y los restantes Sistemas Autónomos que forman Internet. Un número de AS o ASN se asigna a cada AS, el que lo identifica de manera única a sus redes dentro de </w:t>
             </w:r>
-            <w:hyperlink r:id="rId76" w:tooltip="Internet" w:history="1">
+            <w:hyperlink r:id="rId81" w:tooltip="Internet" w:history="1">
               <w:r>
                 <w:rPr>
                   <w:rFonts w:ascii="Open Sans" w:hAnsi="Open Sans"/>
@@ -21512,7 +23376,7 @@
               </w:rPr>
               <w:t>En </w:t>
             </w:r>
-            <w:hyperlink r:id="rId77" w:tooltip="Informática" w:history="1">
+            <w:hyperlink r:id="rId82" w:tooltip="Informática" w:history="1">
               <w:r>
                 <w:rPr>
                   <w:rFonts w:ascii="Open Sans" w:hAnsi="Open Sans"/>
@@ -21550,7 +23414,7 @@
               </w:rPr>
               <w:t>, es una forma de transmisión de </w:t>
             </w:r>
-            <w:hyperlink r:id="rId78" w:tooltip="Información" w:history="1">
+            <w:hyperlink r:id="rId83" w:tooltip="Información" w:history="1">
               <w:r>
                 <w:rPr>
                   <w:rFonts w:ascii="Open Sans" w:hAnsi="Open Sans"/>
@@ -21568,7 +23432,7 @@
               </w:rPr>
               <w:t> donde un nodo </w:t>
             </w:r>
-            <w:hyperlink r:id="rId79" w:history="1">
+            <w:hyperlink r:id="rId84" w:history="1">
               <w:r>
                 <w:rPr>
                   <w:rFonts w:ascii="Open Sans" w:hAnsi="Open Sans"/>
@@ -21586,7 +23450,7 @@
               </w:rPr>
               <w:t> envía información a una multitud de nodos </w:t>
             </w:r>
-            <w:hyperlink r:id="rId80" w:tooltip="Comunicación" w:history="1">
+            <w:hyperlink r:id="rId85" w:tooltip="Comunicación" w:history="1">
               <w:r>
                 <w:rPr>
                   <w:rFonts w:ascii="Open Sans" w:hAnsi="Open Sans"/>
@@ -21604,7 +23468,7 @@
               </w:rPr>
               <w:t> de manera simultánea, sin necesidad de reproducir la misma transmisión </w:t>
             </w:r>
-            <w:hyperlink r:id="rId81" w:tooltip="Nodo (informática)" w:history="1">
+            <w:hyperlink r:id="rId86" w:tooltip="Nodo (informática)" w:history="1">
               <w:r>
                 <w:rPr>
                   <w:rFonts w:ascii="Open Sans" w:hAnsi="Open Sans"/>
@@ -22522,7 +24386,7 @@
               </w:rPr>
               <w:t>) es parte del conjunto de protocolos </w:t>
             </w:r>
-            <w:hyperlink r:id="rId82" w:tooltip="Protocolo de internet" w:history="1">
+            <w:hyperlink r:id="rId87" w:tooltip="Protocolo de internet" w:history="1">
               <w:r>
                 <w:rPr>
                   <w:rFonts w:ascii="Open Sans" w:hAnsi="Open Sans"/>
@@ -22703,7 +24567,7 @@
               <w:lastRenderedPageBreak/>
               <w:t>contexto de inteligencia. En la </w:t>
             </w:r>
-            <w:hyperlink r:id="rId83" w:tooltip="Servicio de inteligencia" w:history="1">
+            <w:hyperlink r:id="rId88" w:tooltip="Servicio de inteligencia" w:history="1">
               <w:r>
                 <w:rPr>
                   <w:rStyle w:val="Hyperlink"/>
@@ -22753,6 +24617,7 @@
               <w:pStyle w:val="CGBodytext"/>
             </w:pPr>
             <w:r>
+              <w:lastRenderedPageBreak/>
               <w:t>pentest</w:t>
             </w:r>
           </w:p>
@@ -22957,7 +24822,25 @@
                 <w:sz w:val="22"/>
                 <w:szCs w:val="22"/>
               </w:rPr>
-              <w:t xml:space="preserve"> Application Security Testing", término que hace referencia a las pruebas de análisis estático de código</w:t>
+              <w:t xml:space="preserve"> </w:t>
+            </w:r>
+            <w:proofErr w:type="spellStart"/>
+            <w:r>
+              <w:rPr>
+                <w:rFonts w:ascii="Open Sans" w:hAnsi="Open Sans"/>
+                <w:sz w:val="22"/>
+                <w:szCs w:val="22"/>
+              </w:rPr>
+              <w:t>Application</w:t>
+            </w:r>
+            <w:proofErr w:type="spellEnd"/>
+            <w:r>
+              <w:rPr>
+                <w:rFonts w:ascii="Open Sans" w:hAnsi="Open Sans"/>
+                <w:sz w:val="22"/>
+                <w:szCs w:val="22"/>
+              </w:rPr>
+              <w:t xml:space="preserve"> Security Testing", término que hace referencia a las pruebas de análisis estático de código</w:t>
             </w:r>
             <w:r>
               <w:rPr>
@@ -23558,7 +25441,7 @@
               </w:rPr>
               <w:t>; en español capa de puertos seguros) son </w:t>
             </w:r>
-            <w:hyperlink r:id="rId84" w:tooltip="Protocolo criptográfico" w:history="1">
+            <w:hyperlink r:id="rId89" w:tooltip="Protocolo criptográfico" w:history="1">
               <w:r>
                 <w:rPr>
                   <w:rStyle w:val="Hyperlink"/>
@@ -23989,13 +25872,13 @@
       <w:pPr>
         <w:pStyle w:val="CGHeading2-outlined1"/>
       </w:pPr>
-      <w:bookmarkStart w:id="23" w:name="_Toc72744224"/>
-      <w:bookmarkStart w:id="24" w:name="DocumentosRelaconados"/>
-      <w:bookmarkStart w:id="25" w:name="DocumentosRelacionados"/>
+      <w:bookmarkStart w:id="42" w:name="DocumentosRelaconados"/>
+      <w:bookmarkStart w:id="43" w:name="DocumentosRelacionados"/>
+      <w:bookmarkStart w:id="44" w:name="_Toc73960223"/>
       <w:r>
         <w:t>Documentos relacionados</w:t>
       </w:r>
-      <w:bookmarkEnd w:id="23"/>
+      <w:bookmarkEnd w:id="44"/>
     </w:p>
     <w:tbl>
       <w:tblPr>
@@ -24017,8 +25900,8 @@
             <w:cnfStyle w:val="001000000000" w:firstRow="0" w:lastRow="0" w:firstColumn="1" w:lastColumn="0" w:oddVBand="0" w:evenVBand="0" w:oddHBand="0" w:evenHBand="0" w:firstRowFirstColumn="0" w:firstRowLastColumn="0" w:lastRowFirstColumn="0" w:lastRowLastColumn="0"/>
             <w:tcW w:w="7225" w:type="dxa"/>
           </w:tcPr>
-          <w:bookmarkEnd w:id="24"/>
-          <w:bookmarkEnd w:id="25"/>
+          <w:bookmarkEnd w:id="42"/>
+          <w:bookmarkEnd w:id="43"/>
           <w:p>
             <w:pPr>
               <w:pStyle w:val="CGBodytext"/>
@@ -24106,9 +25989,9 @@
                   <o:lock v:ext="edit" aspectratio="t"/>
                 </v:shapetype>
                 <v:shape id="_x0000_i1025" type="#_x0000_t75" style="width:75.8pt;height:48.85pt" o:ole="">
-                  <v:imagedata r:id="rId85" o:title=""/>
+                  <v:imagedata r:id="rId90" o:title=""/>
                 </v:shape>
-                <o:OLEObject Type="Embed" ProgID="Excel.Sheet.12" ShapeID="_x0000_i1025" DrawAspect="Icon" ObjectID="_1684514595" r:id="rId86"/>
+                <o:OLEObject Type="Embed" ProgID="Excel.Sheet.12" ShapeID="_x0000_i1025" DrawAspect="Icon" ObjectID="_1684574665" r:id="rId91"/>
               </w:object>
             </w:r>
           </w:p>
@@ -24144,9 +26027,9 @@
             <w:r>
               <w:object w:dxaOrig="1508" w:dyaOrig="983" w14:anchorId="058BB640">
                 <v:shape id="_x0000_i1026" type="#_x0000_t75" style="width:75.8pt;height:48.85pt" o:ole="">
-                  <v:imagedata r:id="rId87" o:title=""/>
+                  <v:imagedata r:id="rId92" o:title=""/>
                 </v:shape>
-                <o:OLEObject Type="Embed" ProgID="Excel.Sheet.12" ShapeID="_x0000_i1026" DrawAspect="Icon" ObjectID="_1684514596" r:id="rId88"/>
+                <o:OLEObject Type="Embed" ProgID="Excel.Sheet.12" ShapeID="_x0000_i1026" DrawAspect="Icon" ObjectID="_1684574666" r:id="rId93"/>
               </w:object>
             </w:r>
           </w:p>
@@ -24188,10 +26071,10 @@
                 <w:shd w:val="clear" w:color="auto" w:fill="FFFFFF"/>
               </w:rPr>
               <w:object w:dxaOrig="1508" w:dyaOrig="983" w14:anchorId="16681228">
-                <v:shape id="_x0000_i1027" type="#_x0000_t75" style="width:75.8pt;height:48.85pt" o:ole="">
-                  <v:imagedata r:id="rId89" o:title=""/>
+                <v:shape id="_x0000_i1027" type="#_x0000_t75" style="width:75.75pt;height:48.85pt" o:ole="">
+                  <v:imagedata r:id="rId94" o:title=""/>
                 </v:shape>
-                <o:OLEObject Type="Embed" ProgID="Package" ShapeID="_x0000_i1027" DrawAspect="Icon" ObjectID="_1684514597" r:id="rId90"/>
+                <o:OLEObject Type="Embed" ProgID="Package" ShapeID="_x0000_i1027" DrawAspect="Icon" ObjectID="_1684574667" r:id="rId95"/>
               </w:object>
             </w:r>
           </w:p>
@@ -24234,7 +26117,7 @@
       <w:pPr>
         <w:pStyle w:val="CGHeading2-outlined1"/>
       </w:pPr>
-      <w:bookmarkStart w:id="26" w:name="_Toc72744225"/>
+      <w:bookmarkStart w:id="45" w:name="_Toc73960224"/>
       <w:r>
         <w:t xml:space="preserve">Instalación </w:t>
       </w:r>
@@ -24244,7 +26127,7 @@
       <w:r>
         <w:t>Necesario</w:t>
       </w:r>
-      <w:bookmarkEnd w:id="26"/>
+      <w:bookmarkEnd w:id="45"/>
     </w:p>
     <w:tbl>
       <w:tblPr>
@@ -24529,7 +26412,7 @@
               </w:rPr>
               <w:t xml:space="preserve"> </w:t>
             </w:r>
-            <w:hyperlink r:id="rId91" w:tooltip="http://172.26.132.120:3128" w:history="1">
+            <w:hyperlink r:id="rId96" w:tooltip="http://172.26.132.120:3128" w:history="1">
               <w:r>
                 <w:rPr>
                   <w:rFonts w:ascii="Open Sans" w:hAnsi="Open Sans"/>
@@ -24642,7 +26525,7 @@
               </w:rPr>
               <w:t xml:space="preserve">=false clone </w:t>
             </w:r>
-            <w:hyperlink r:id="rId92" w:history="1">
+            <w:hyperlink r:id="rId97" w:history="1">
               <w:r>
                 <w:rPr>
                   <w:rStyle w:val="Hyperlink"/>
@@ -24774,7 +26657,7 @@
               </w:rPr>
               <w:t>LL_PROXY=</w:t>
             </w:r>
-            <w:hyperlink r:id="rId93" w:history="1">
+            <w:hyperlink r:id="rId98" w:history="1">
               <w:r>
                 <w:rPr>
                   <w:rStyle w:val="Hyperlink"/>
@@ -25053,7 +26936,7 @@
                 <w:szCs w:val="22"/>
               </w:rPr>
             </w:pPr>
-            <w:hyperlink r:id="rId94" w:history="1">
+            <w:hyperlink r:id="rId99" w:history="1">
               <w:r>
                 <w:rPr>
                   <w:rStyle w:val="Hyperlink"/>
@@ -25278,7 +27161,7 @@
                 <w:szCs w:val="22"/>
               </w:rPr>
             </w:pPr>
-            <w:hyperlink r:id="rId95" w:history="1">
+            <w:hyperlink r:id="rId100" w:history="1">
               <w:r>
                 <w:rPr>
                   <w:rStyle w:val="Hyperlink"/>
@@ -25411,7 +27294,7 @@
                 <w:szCs w:val="22"/>
               </w:rPr>
             </w:pPr>
-            <w:hyperlink r:id="rId96" w:history="1">
+            <w:hyperlink r:id="rId101" w:history="1">
               <w:r>
                 <w:rPr>
                   <w:rStyle w:val="Hyperlink"/>
@@ -25489,7 +27372,7 @@
               </w:rPr>
               <w:t xml:space="preserve">=false clone </w:t>
             </w:r>
-            <w:hyperlink r:id="rId97" w:history="1">
+            <w:hyperlink r:id="rId102" w:history="1">
               <w:r>
                 <w:rPr>
                   <w:rFonts w:ascii="Open Sans" w:hAnsi="Open Sans"/>
@@ -25632,7 +27515,7 @@
               </w:rPr>
               <w:t xml:space="preserve"> </w:t>
             </w:r>
-            <w:hyperlink r:id="rId98" w:history="1">
+            <w:hyperlink r:id="rId103" w:history="1">
               <w:r>
                 <w:rPr>
                   <w:rFonts w:ascii="Open Sans" w:eastAsia="Arial" w:hAnsi="Open Sans"/>
@@ -26295,7 +28178,7 @@
               </w:rPr>
               <w:t xml:space="preserve">=false clone </w:t>
             </w:r>
-            <w:hyperlink r:id="rId99" w:tooltip="https://github.com/jeremylong/DependencyCheck.git" w:history="1">
+            <w:hyperlink r:id="rId104" w:tooltip="https://github.com/jeremylong/DependencyCheck.git" w:history="1">
               <w:r>
                 <w:rPr>
                   <w:rFonts w:ascii="Open Sans" w:eastAsia="Arial" w:hAnsi="Open Sans"/>
@@ -26561,22 +28444,22 @@
       <w:pPr>
         <w:pStyle w:val="CGHeading2-outlined1"/>
       </w:pPr>
-      <w:bookmarkStart w:id="27" w:name="_Toc72744226"/>
+      <w:bookmarkStart w:id="46" w:name="_Toc73960225"/>
       <w:r>
         <w:lastRenderedPageBreak/>
         <w:t>Instalación SonarQube</w:t>
       </w:r>
-      <w:bookmarkEnd w:id="27"/>
+      <w:bookmarkEnd w:id="46"/>
     </w:p>
     <w:p>
       <w:pPr>
         <w:pStyle w:val="CGHeading3-outlined"/>
       </w:pPr>
-      <w:bookmarkStart w:id="28" w:name="_Toc72744227"/>
+      <w:bookmarkStart w:id="47" w:name="_Toc73960226"/>
       <w:r>
         <w:t>Actualizar paquetes distro</w:t>
       </w:r>
-      <w:bookmarkEnd w:id="28"/>
+      <w:bookmarkEnd w:id="47"/>
     </w:p>
     <w:p>
       <w:pPr>
@@ -26648,7 +28531,7 @@
         </w:rPr>
         <w:t xml:space="preserve"> -q </w:t>
       </w:r>
-      <w:hyperlink r:id="rId100" w:tgtFrame="_blank" w:tooltip="https://www.postgresql.org/media/keys/accc4cf8.asc" w:history="1">
+      <w:hyperlink r:id="rId105" w:tgtFrame="_blank" w:tooltip="https://www.postgresql.org/media/keys/accc4cf8.asc" w:history="1">
         <w:r>
           <w:rPr>
             <w:rStyle w:val="Hyperlink"/>
@@ -26733,7 +28616,7 @@
         </w:rPr>
         <w:t xml:space="preserve"> -c 'echo "deb </w:t>
       </w:r>
-      <w:hyperlink r:id="rId101" w:tgtFrame="_blank" w:tooltip="http://apt.postgresql.org/pub/repos/apt/" w:history="1">
+      <w:hyperlink r:id="rId106" w:tgtFrame="_blank" w:tooltip="http://apt.postgresql.org/pub/repos/apt/" w:history="1">
         <w:r>
           <w:rPr>
             <w:rStyle w:val="Hyperlink"/>
@@ -26768,7 +28651,7 @@
         </w:rPr>
         <w:t xml:space="preserve"> main" &gt;&gt; </w:t>
       </w:r>
-      <w:hyperlink r:id="rId102" w:tgtFrame="_blank" w:history="1">
+      <w:hyperlink r:id="rId107" w:tgtFrame="_blank" w:history="1">
         <w:r>
           <w:rPr>
             <w:rStyle w:val="Hyperlink"/>
@@ -26820,7 +28703,7 @@
         </w:rPr>
         <w:t xml:space="preserve"> -c 'echo "deb </w:t>
       </w:r>
-      <w:hyperlink r:id="rId103" w:tgtFrame="_blank" w:tooltip="http://ftp.es.debian.org/debian/" w:history="1">
+      <w:hyperlink r:id="rId108" w:tgtFrame="_blank" w:tooltip="http://ftp.es.debian.org/debian/" w:history="1">
         <w:r>
           <w:rPr>
             <w:rStyle w:val="Hyperlink"/>
@@ -26855,7 +28738,7 @@
         </w:rPr>
         <w:t xml:space="preserve"> non-free" &gt;&gt; </w:t>
       </w:r>
-      <w:hyperlink r:id="rId104" w:tgtFrame="_blank" w:history="1">
+      <w:hyperlink r:id="rId109" w:tgtFrame="_blank" w:history="1">
         <w:r>
           <w:rPr>
             <w:rStyle w:val="Hyperlink"/>
@@ -26938,7 +28821,7 @@
       <w:pPr>
         <w:pStyle w:val="CGHeading3-outlined"/>
       </w:pPr>
-      <w:bookmarkStart w:id="29" w:name="_Toc72744228"/>
+      <w:bookmarkStart w:id="48" w:name="_Toc73960227"/>
       <w:r>
         <w:t xml:space="preserve">Instalar </w:t>
       </w:r>
@@ -26948,7 +28831,7 @@
       <w:r>
         <w:t>PostgreSQL</w:t>
       </w:r>
-      <w:bookmarkEnd w:id="29"/>
+      <w:bookmarkEnd w:id="48"/>
     </w:p>
     <w:p>
       <w:pPr>
@@ -27482,7 +29365,7 @@
       <w:pPr>
         <w:pStyle w:val="CGHeading3-outlined"/>
       </w:pPr>
-      <w:bookmarkStart w:id="30" w:name="_Toc72744229"/>
+      <w:bookmarkStart w:id="49" w:name="_Toc73960228"/>
       <w:r>
         <w:lastRenderedPageBreak/>
         <w:t>I</w:t>
@@ -27490,7 +29373,7 @@
       <w:r>
         <w:t>nstalación Configuración de SonarQube</w:t>
       </w:r>
-      <w:bookmarkEnd w:id="30"/>
+      <w:bookmarkEnd w:id="49"/>
     </w:p>
     <w:p>
       <w:pPr>
@@ -28798,7 +30681,7 @@
         </w:rPr>
         <w:t>/opt/sonarqube/bin/linux-x86-64/</w:t>
       </w:r>
-      <w:hyperlink r:id="rId105" w:tgtFrame="_blank" w:tooltip="http://sonar.sh/" w:history="1">
+      <w:hyperlink r:id="rId110" w:tgtFrame="_blank" w:tooltip="http://sonar.sh/" w:history="1">
         <w:r>
           <w:rPr>
             <w:rFonts w:ascii="Consolas" w:hAnsi="Consolas"/>
@@ -28877,7 +30760,7 @@
         </w:rPr>
         <w:t>/opt/sonarqube/bin/linux-x86-64/</w:t>
       </w:r>
-      <w:hyperlink r:id="rId106" w:tgtFrame="_blank" w:tooltip="http://sonar.sh/" w:history="1">
+      <w:hyperlink r:id="rId111" w:tgtFrame="_blank" w:tooltip="http://sonar.sh/" w:history="1">
         <w:r>
           <w:rPr>
             <w:rFonts w:ascii="Consolas" w:hAnsi="Consolas"/>
@@ -31369,7 +33252,7 @@
           <wp:extent cx="424180" cy="459105"/>
           <wp:effectExtent l="0" t="0" r="0" b="0"/>
           <wp:wrapNone/>
-          <wp:docPr id="73" name="Graphic 4">
+          <wp:docPr id="47" name="Graphic 4">
             <a:extLst xmlns:a="http://schemas.openxmlformats.org/drawingml/2006/main">
               <a:ext uri="{FF2B5EF4-FFF2-40B4-BE49-F238E27FC236}">
                 <a16:creationId xmlns:a16="http://schemas.microsoft.com/office/drawing/2014/main" id="{25EEA1D4-3AF7-42D7-AE97-AE404AECFAEB}"/>
@@ -31461,18 +33344,18 @@
               <w:noProof/>
             </w:rPr>
             <w:drawing>
-              <wp:anchor distT="0" distB="0" distL="114300" distR="114300" simplePos="0" relativeHeight="251712521" behindDoc="0" locked="0" layoutInCell="1" allowOverlap="1" wp14:anchorId="1ADDBC1E" wp14:editId="75F3CE37">
+              <wp:anchor distT="0" distB="0" distL="114300" distR="114300" simplePos="0" relativeHeight="251712521" behindDoc="0" locked="0" layoutInCell="1" allowOverlap="1" wp14:anchorId="1ADDBC1E" wp14:editId="79F2A189">
                 <wp:simplePos x="0" y="0"/>
                 <wp:positionH relativeFrom="margin">
-                  <wp:posOffset>278765</wp:posOffset>
+                  <wp:posOffset>29210</wp:posOffset>
                 </wp:positionH>
                 <wp:positionV relativeFrom="paragraph">
-                  <wp:posOffset>-230505</wp:posOffset>
+                  <wp:posOffset>-154940</wp:posOffset>
                 </wp:positionV>
                 <wp:extent cx="1876425" cy="1266825"/>
                 <wp:effectExtent l="0" t="0" r="9525" b="9525"/>
                 <wp:wrapNone/>
-                <wp:docPr id="13" name="Picture 13"/>
+                <wp:docPr id="49" name="Picture 49"/>
                 <wp:cNvGraphicFramePr>
                   <a:graphicFrameLocks xmlns:a="http://schemas.openxmlformats.org/drawingml/2006/main" noChangeAspect="1"/>
                 </wp:cNvGraphicFramePr>
@@ -31568,7 +33451,7 @@
           <wp:extent cx="6132830" cy="7304405"/>
           <wp:effectExtent l="0" t="0" r="1270" b="0"/>
           <wp:wrapSquare wrapText="bothSides"/>
-          <wp:docPr id="76" name="Imagem 3"/>
+          <wp:docPr id="50" name="Imagem 3"/>
           <wp:cNvGraphicFramePr>
             <a:graphicFrameLocks xmlns:a="http://schemas.openxmlformats.org/drawingml/2006/main" noChangeAspect="1"/>
           </wp:cNvGraphicFramePr>
@@ -31767,18 +33650,18 @@
         <w:noProof/>
       </w:rPr>
       <w:drawing>
-        <wp:anchor distT="0" distB="0" distL="114300" distR="114300" simplePos="0" relativeHeight="251714569" behindDoc="0" locked="0" layoutInCell="1" allowOverlap="1" wp14:anchorId="611FFDBF" wp14:editId="0C94109F">
+        <wp:anchor distT="0" distB="0" distL="114300" distR="114300" simplePos="0" relativeHeight="251714569" behindDoc="0" locked="0" layoutInCell="1" allowOverlap="1" wp14:anchorId="611FFDBF" wp14:editId="11951592">
           <wp:simplePos x="0" y="0"/>
           <wp:positionH relativeFrom="margin">
             <wp:align>left</wp:align>
           </wp:positionH>
           <wp:positionV relativeFrom="paragraph">
-            <wp:posOffset>-294344</wp:posOffset>
+            <wp:posOffset>-39563</wp:posOffset>
           </wp:positionV>
-          <wp:extent cx="675640" cy="455930"/>
-          <wp:effectExtent l="0" t="0" r="0" b="1270"/>
+          <wp:extent cx="628015" cy="423545"/>
+          <wp:effectExtent l="0" t="0" r="635" b="0"/>
           <wp:wrapSquare wrapText="bothSides"/>
-          <wp:docPr id="14" name="Picture 14"/>
+          <wp:docPr id="51" name="Picture 51"/>
           <wp:cNvGraphicFramePr>
             <a:graphicFrameLocks xmlns:a="http://schemas.openxmlformats.org/drawingml/2006/main" noChangeAspect="1"/>
           </wp:cNvGraphicFramePr>
@@ -31807,7 +33690,7 @@
                 <pic:spPr bwMode="auto">
                   <a:xfrm>
                     <a:off x="0" y="0"/>
-                    <a:ext cx="675640" cy="455930"/>
+                    <a:ext cx="644197" cy="434713"/>
                   </a:xfrm>
                   <a:prstGeom prst="rect">
                     <a:avLst/>
@@ -35316,6 +37199,9 @@
   </w:num>
   <w:num w:numId="37">
     <w:abstractNumId w:val="0"/>
+  </w:num>
+  <w:num w:numId="38">
+    <w:abstractNumId w:val="11"/>
   </w:num>
   <w:numIdMacAtCleanup w:val="21"/>
 </w:numbering>
@@ -40297,6 +42183,12 @@
 </file>
 
 <file path=customXml/item2.xml><?xml version="1.0" encoding="utf-8"?>
+<p:properties xmlns:p="http://schemas.microsoft.com/office/2006/metadata/properties" xmlns:xsi="http://www.w3.org/2001/XMLSchema-instance" xmlns:pc="http://schemas.microsoft.com/office/infopath/2007/PartnerControls">
+  <documentManagement/>
+</p:properties>
+</file>
+
+<file path=customXml/item3.xml><?xml version="1.0" encoding="utf-8"?>
 <ct:contentTypeSchema xmlns:ct="http://schemas.microsoft.com/office/2006/metadata/contentType" xmlns:ma="http://schemas.microsoft.com/office/2006/metadata/properties/metaAttributes" ct:_="" ma:_="" ma:contentTypeName="Document" ma:contentTypeID="0x01010044645AEA1AB63644B389246A8B324F8E" ma:contentTypeVersion="" ma:contentTypeDescription="Create a new document." ma:contentTypeScope="" ma:versionID="cee5b2478428e07046b1b98c6533f313">
   <xsd:schema xmlns:xsd="http://www.w3.org/2001/XMLSchema" xmlns:xs="http://www.w3.org/2001/XMLSchema" xmlns:p="http://schemas.microsoft.com/office/2006/metadata/properties" targetNamespace="http://schemas.microsoft.com/office/2006/metadata/properties" ma:root="true" ma:fieldsID="f3e687d5f98ee29b9cfcc2ff24550dc4">
     <xsd:element name="properties">
@@ -40410,23 +42302,17 @@
 </ct:contentTypeSchema>
 </file>
 
-<file path=customXml/item3.xml><?xml version="1.0" encoding="utf-8"?>
-<p:properties xmlns:p="http://schemas.microsoft.com/office/2006/metadata/properties" xmlns:xsi="http://www.w3.org/2001/XMLSchema-instance" xmlns:pc="http://schemas.microsoft.com/office/infopath/2007/PartnerControls">
-  <documentManagement/>
-</p:properties>
-</file>
-
 <file path=customXml/item4.xml><?xml version="1.0" encoding="utf-8"?>
-<b:Sources xmlns:b="http://schemas.openxmlformats.org/officeDocument/2006/bibliography" xmlns="http://schemas.openxmlformats.org/officeDocument/2006/bibliography" SelectedStyle="\APA.XSL" StyleName="APA"/>
-</file>
-
-<file path=customXml/item5.xml><?xml version="1.0" encoding="utf-8"?>
 <?mso-contentType ?>
 <FormTemplates xmlns="http://schemas.microsoft.com/sharepoint/v3/contenttype/forms">
   <Display>DocumentLibraryForm</Display>
   <Edit>DocumentLibraryForm</Edit>
   <New>DocumentLibraryForm</New>
 </FormTemplates>
+</file>
+
+<file path=customXml/item5.xml><?xml version="1.0" encoding="utf-8"?>
+<b:Sources xmlns:b="http://schemas.openxmlformats.org/officeDocument/2006/bibliography" xmlns="http://schemas.openxmlformats.org/officeDocument/2006/bibliography" SelectedStyle="\APA.XSL" StyleName="APA"/>
 </file>
 
 <file path=customXml/itemProps1.xml><?xml version="1.0" encoding="utf-8"?>
@@ -40438,6 +42324,15 @@
 </file>
 
 <file path=customXml/itemProps2.xml><?xml version="1.0" encoding="utf-8"?>
+<ds:datastoreItem xmlns:ds="http://schemas.openxmlformats.org/officeDocument/2006/customXml" ds:itemID="{69046265-1EE8-41B2-B909-B7A5A9644E92}">
+  <ds:schemaRefs>
+    <ds:schemaRef ds:uri="http://schemas.microsoft.com/office/2006/metadata/properties"/>
+    <ds:schemaRef ds:uri="http://schemas.microsoft.com/office/infopath/2007/PartnerControls"/>
+  </ds:schemaRefs>
+</ds:datastoreItem>
+</file>
+
+<file path=customXml/itemProps3.xml><?xml version="1.0" encoding="utf-8"?>
 <ds:datastoreItem xmlns:ds="http://schemas.openxmlformats.org/officeDocument/2006/customXml" ds:itemID="{30F01C79-FD25-431F-91C9-701185ABDD86}">
   <ds:schemaRefs>
     <ds:schemaRef ds:uri="http://schemas.microsoft.com/office/2006/metadata/contentType"/>
@@ -40453,27 +42348,18 @@
 </ds:datastoreItem>
 </file>
 
-<file path=customXml/itemProps3.xml><?xml version="1.0" encoding="utf-8"?>
-<ds:datastoreItem xmlns:ds="http://schemas.openxmlformats.org/officeDocument/2006/customXml" ds:itemID="{69046265-1EE8-41B2-B909-B7A5A9644E92}">
+<file path=customXml/itemProps4.xml><?xml version="1.0" encoding="utf-8"?>
+<ds:datastoreItem xmlns:ds="http://schemas.openxmlformats.org/officeDocument/2006/customXml" ds:itemID="{BF7E7F62-96EE-467B-BD6C-A92EE58FA0D3}">
   <ds:schemaRefs>
-    <ds:schemaRef ds:uri="http://schemas.microsoft.com/office/2006/metadata/properties"/>
-    <ds:schemaRef ds:uri="http://schemas.microsoft.com/office/infopath/2007/PartnerControls"/>
+    <ds:schemaRef ds:uri="http://schemas.microsoft.com/sharepoint/v3/contenttype/forms"/>
   </ds:schemaRefs>
 </ds:datastoreItem>
 </file>
 
-<file path=customXml/itemProps4.xml><?xml version="1.0" encoding="utf-8"?>
+<file path=customXml/itemProps5.xml><?xml version="1.0" encoding="utf-8"?>
 <ds:datastoreItem xmlns:ds="http://schemas.openxmlformats.org/officeDocument/2006/customXml" ds:itemID="{289B173B-948E-467B-BB71-AFA333092C20}">
   <ds:schemaRefs>
     <ds:schemaRef ds:uri="http://schemas.openxmlformats.org/officeDocument/2006/bibliography"/>
   </ds:schemaRefs>
 </ds:datastoreItem>
-</file>
-
-<file path=customXml/itemProps5.xml><?xml version="1.0" encoding="utf-8"?>
-<ds:datastoreItem xmlns:ds="http://schemas.openxmlformats.org/officeDocument/2006/customXml" ds:itemID="{BF7E7F62-96EE-467B-BD6C-A92EE58FA0D3}">
-  <ds:schemaRefs>
-    <ds:schemaRef ds:uri="http://schemas.microsoft.com/sharepoint/v3/contenttype/forms"/>
-  </ds:schemaRefs>
-</ds:datastoreItem>
 </file>
</xml_diff>